<commit_message>
Non-functional Requirements + TODO list for Raheel added
</commit_message>
<xml_diff>
--- a/Software Requirement Specification.docx
+++ b/Software Requirement Specification.docx
@@ -1,6 +1,6 @@
 
 <file path=word/document.xml><?xml version="1.0" encoding="utf-8"?>
-<w:document xmlns:wpc="http://schemas.microsoft.com/office/word/2010/wordprocessingCanvas" xmlns:mc="http://schemas.openxmlformats.org/markup-compatibility/2006" xmlns:o="urn:schemas-microsoft-com:office:office" xmlns:r="http://schemas.openxmlformats.org/officeDocument/2006/relationships" xmlns:m="http://schemas.openxmlformats.org/officeDocument/2006/math" xmlns:v="urn:schemas-microsoft-com:vml" xmlns:wp14="http://schemas.microsoft.com/office/word/2010/wordprocessingDrawing" xmlns:wp="http://schemas.openxmlformats.org/drawingml/2006/wordprocessingDrawing" xmlns:w10="urn:schemas-microsoft-com:office:word" xmlns:w="http://schemas.openxmlformats.org/wordprocessingml/2006/main" xmlns:w14="http://schemas.microsoft.com/office/word/2010/wordml" xmlns:w15="http://schemas.microsoft.com/office/word/2012/wordml" xmlns:wpg="http://schemas.microsoft.com/office/word/2010/wordprocessingGroup" xmlns:wpi="http://schemas.microsoft.com/office/word/2010/wordprocessingInk" xmlns:wne="http://schemas.microsoft.com/office/word/2006/wordml" xmlns:wps="http://schemas.microsoft.com/office/word/2010/wordprocessingShape" mc:Ignorable="w14 w15 wp14">
+<w:document xmlns:wpc="http://schemas.microsoft.com/office/word/2010/wordprocessingCanvas" xmlns:mc="http://schemas.openxmlformats.org/markup-compatibility/2006" xmlns:o="urn:schemas-microsoft-com:office:office" xmlns:r="http://schemas.openxmlformats.org/officeDocument/2006/relationships" xmlns:m="http://schemas.openxmlformats.org/officeDocument/2006/math" xmlns:v="urn:schemas-microsoft-com:vml" xmlns:wp14="http://schemas.microsoft.com/office/word/2010/wordprocessingDrawing" xmlns:wp="http://schemas.openxmlformats.org/drawingml/2006/wordprocessingDrawing" xmlns:w10="urn:schemas-microsoft-com:office:word" xmlns:w="http://schemas.openxmlformats.org/wordprocessingml/2006/main" xmlns:w14="http://schemas.microsoft.com/office/word/2010/wordml" xmlns:wpg="http://schemas.microsoft.com/office/word/2010/wordprocessingGroup" xmlns:wpi="http://schemas.microsoft.com/office/word/2010/wordprocessingInk" xmlns:wne="http://schemas.microsoft.com/office/word/2006/wordml" xmlns:wps="http://schemas.microsoft.com/office/word/2010/wordprocessingShape" mc:Ignorable="w14 wp14">
   <w:body>
     <w:p>
       <w:pPr>
@@ -3045,6 +3045,7 @@
           <w:sz w:val="28"/>
           <w:szCs w:val="28"/>
         </w:rPr>
+        <w:lastRenderedPageBreak/>
         <w:t xml:space="preserve">1.4 </w:t>
       </w:r>
       <w:r>
@@ -3305,7 +3306,7 @@
           <w:rFonts w:cs="Times New Roman"/>
         </w:rPr>
       </w:pPr>
-      <w:hyperlink r:id="rId7" w:history="1">
+      <w:hyperlink r:id="rId8" w:history="1">
         <w:r>
           <w:rPr>
             <w:rStyle w:val="Hyperlink"/>
@@ -3376,6 +3377,7 @@
         <w:pStyle w:val="Title"/>
       </w:pPr>
       <w:r>
+        <w:lastRenderedPageBreak/>
         <w:t>2. Over</w:t>
       </w:r>
       <w:r>
@@ -3456,7 +3458,7 @@
                     </pic:cNvPicPr>
                   </pic:nvPicPr>
                   <pic:blipFill>
-                    <a:blip r:embed="rId8">
+                    <a:blip r:embed="rId9">
                       <a:extLst>
                         <a:ext uri="{28A0092B-C50C-407E-A947-70E740481C1C}">
                           <a14:useLocalDpi xmlns:a14="http://schemas.microsoft.com/office/drawing/2010/main" val="0"/>
@@ -3713,28 +3715,28 @@
         <w:rPr>
           <w:rFonts w:cs="Times New Roman"/>
         </w:rPr>
+        <w:t>Dynamic ticket price</w:t>
+      </w:r>
+      <w:r>
+        <w:rPr>
+          <w:rFonts w:cs="Times New Roman"/>
+        </w:rPr>
+        <w:t>:</w:t>
+      </w:r>
+    </w:p>
+    <w:p>
+      <w:pPr>
+        <w:pStyle w:val="ListParagraph"/>
+        <w:jc w:val="both"/>
+        <w:rPr>
+          <w:rFonts w:cs="Times New Roman"/>
+        </w:rPr>
+      </w:pPr>
+      <w:r>
+        <w:rPr>
+          <w:rFonts w:cs="Times New Roman"/>
+        </w:rPr>
         <w:lastRenderedPageBreak/>
-        <w:t>Dynamic ticket price</w:t>
-      </w:r>
-      <w:r>
-        <w:rPr>
-          <w:rFonts w:cs="Times New Roman"/>
-        </w:rPr>
-        <w:t>:</w:t>
-      </w:r>
-    </w:p>
-    <w:p>
-      <w:pPr>
-        <w:pStyle w:val="ListParagraph"/>
-        <w:jc w:val="both"/>
-        <w:rPr>
-          <w:rFonts w:cs="Times New Roman"/>
-        </w:rPr>
-      </w:pPr>
-      <w:r>
-        <w:rPr>
-          <w:rFonts w:cs="Times New Roman"/>
-        </w:rPr>
         <w:t xml:space="preserve">As the </w:t>
       </w:r>
       <w:r>
@@ -4062,6 +4064,35 @@
     </w:p>
     <w:p>
       <w:pPr>
+        <w:pStyle w:val="Title"/>
+        <w:jc w:val="both"/>
+        <w:rPr>
+          <w:rFonts w:asciiTheme="minorHAnsi" w:hAnsiTheme="minorHAnsi" w:cs="Times New Roman"/>
+          <w:b/>
+          <w:i/>
+          <w:sz w:val="22"/>
+          <w:szCs w:val="22"/>
+        </w:rPr>
+      </w:pPr>
+      <w:r>
+        <w:rPr>
+          <w:rFonts w:asciiTheme="minorHAnsi" w:hAnsiTheme="minorHAnsi" w:cs="Times New Roman"/>
+          <w:b/>
+          <w:i/>
+          <w:sz w:val="22"/>
+          <w:szCs w:val="22"/>
+        </w:rPr>
+        <w:t>Registered Customers</w:t>
+      </w:r>
+    </w:p>
+    <w:p/>
+    <w:p>
+      <w:r>
+        <w:t>Registered customers enjoy more privileges. The process to book a ticket is the same as that of a guest user. However, they have an extra option of entering the promo code to avail discount offers.</w:t>
+      </w:r>
+    </w:p>
+    <w:p>
+      <w:pPr>
         <w:spacing w:line="360" w:lineRule="auto"/>
         <w:jc w:val="both"/>
         <w:rPr>
@@ -4124,19 +4155,6 @@
         <w:t>; it would be the staff that is to update the information.</w:t>
       </w:r>
       <w:bookmarkStart w:id="0" w:name="_Ref380975117"/>
-    </w:p>
-    <w:p>
-      <w:pPr>
-        <w:spacing w:line="360" w:lineRule="auto"/>
-        <w:jc w:val="both"/>
-        <w:rPr>
-          <w:rFonts w:cs="Times New Roman"/>
-          <w:b/>
-          <w:i/>
-          <w:sz w:val="28"/>
-          <w:szCs w:val="28"/>
-        </w:rPr>
-      </w:pPr>
     </w:p>
     <w:p>
       <w:pPr>
@@ -4237,9 +4255,18 @@
           <w:bCs w:val="0"/>
           <w:color w:val="auto"/>
         </w:rPr>
-        <w:t xml:space="preserve">We will be using Github for our repository. The code will be developed on our personal computers and deployed on the remote server hosted at </w:t>
-      </w:r>
-      <w:hyperlink r:id="rId9" w:history="1">
+        <w:t>We will be using GitH</w:t>
+      </w:r>
+      <w:r>
+        <w:rPr>
+          <w:rFonts w:asciiTheme="minorHAnsi" w:eastAsiaTheme="minorHAnsi" w:hAnsiTheme="minorHAnsi" w:cs="Times New Roman"/>
+          <w:b w:val="0"/>
+          <w:bCs w:val="0"/>
+          <w:color w:val="auto"/>
+        </w:rPr>
+        <w:t xml:space="preserve">ub for our repository. The code will be developed on our personal computers and deployed on the remote server hosted at </w:t>
+      </w:r>
+      <w:hyperlink r:id="rId10" w:history="1">
         <w:r>
           <w:rPr>
             <w:rFonts w:asciiTheme="minorHAnsi" w:eastAsiaTheme="minorHAnsi" w:hAnsiTheme="minorHAnsi" w:cs="Times New Roman"/>
@@ -4267,21 +4294,6 @@
           <w:rFonts w:cs="Times New Roman"/>
         </w:rPr>
       </w:pPr>
-      <w:r>
-        <w:rPr>
-          <w:rFonts w:cs="Times New Roman"/>
-        </w:rPr>
-        <w:t>.</w:t>
-      </w:r>
-    </w:p>
-    <w:p>
-      <w:pPr>
-        <w:spacing w:line="360" w:lineRule="auto"/>
-        <w:jc w:val="both"/>
-        <w:rPr>
-          <w:rFonts w:cs="Times New Roman"/>
-        </w:rPr>
-      </w:pPr>
     </w:p>
     <w:p>
       <w:pPr>
@@ -4518,7 +4530,28 @@
       <w:pPr>
         <w:pStyle w:val="Title"/>
       </w:pPr>
-      <w:r>
+    </w:p>
+    <w:p>
+      <w:pPr>
+        <w:pStyle w:val="Title"/>
+      </w:pPr>
+    </w:p>
+    <w:p>
+      <w:pPr>
+        <w:pStyle w:val="Title"/>
+      </w:pPr>
+    </w:p>
+    <w:p>
+      <w:pPr>
+        <w:pStyle w:val="Title"/>
+      </w:pPr>
+    </w:p>
+    <w:p>
+      <w:pPr>
+        <w:pStyle w:val="Title"/>
+      </w:pPr>
+      <w:r>
+        <w:lastRenderedPageBreak/>
         <w:t>3.</w:t>
       </w:r>
       <w:r>
@@ -4582,7 +4615,6 @@
         <w:rPr>
           <w:rFonts w:cs="Times New Roman"/>
         </w:rPr>
-        <w:lastRenderedPageBreak/>
         <w:t>In case of seat selection, if a user selects seats more than which are available in van, again, a pop-up message will appear with information related to maximum number of free seats available in that van.</w:t>
       </w:r>
     </w:p>
@@ -4717,15 +4749,31 @@
           <w:rFonts w:cs="Times New Roman"/>
           <w:b/>
         </w:rPr>
+      </w:pPr>
+    </w:p>
+    <w:p>
+      <w:pPr>
+        <w:pStyle w:val="Title"/>
+      </w:pPr>
+    </w:p>
+    <w:p>
+      <w:pPr>
+        <w:pStyle w:val="Title"/>
+      </w:pPr>
+    </w:p>
+    <w:p>
+      <w:pPr>
+        <w:pStyle w:val="Title"/>
+      </w:pPr>
+    </w:p>
+    <w:p>
+      <w:pPr>
+        <w:pStyle w:val="Title"/>
       </w:pPr>
       <w:bookmarkStart w:id="1" w:name="_GoBack"/>
       <w:bookmarkEnd w:id="1"/>
-    </w:p>
-    <w:p>
-      <w:pPr>
-        <w:pStyle w:val="Title"/>
-      </w:pPr>
-      <w:r>
+      <w:r>
+        <w:lastRenderedPageBreak/>
         <w:t>4.</w:t>
       </w:r>
       <w:bookmarkEnd w:id="0"/>
@@ -4822,6 +4870,26 @@
     </w:p>
     <w:p>
       <w:pPr>
+        <w:pStyle w:val="ListParagraph"/>
+        <w:numPr>
+          <w:ilvl w:val="0"/>
+          <w:numId w:val="3"/>
+        </w:numPr>
+        <w:spacing w:line="360" w:lineRule="auto"/>
+        <w:jc w:val="both"/>
+        <w:rPr>
+          <w:rFonts w:cs="Times New Roman"/>
+        </w:rPr>
+      </w:pPr>
+      <w:r>
+        <w:rPr>
+          <w:rFonts w:cs="Times New Roman"/>
+        </w:rPr>
+        <w:t>Internet connection</w:t>
+      </w:r>
+    </w:p>
+    <w:p>
+      <w:pPr>
         <w:spacing w:line="360" w:lineRule="auto"/>
         <w:jc w:val="both"/>
         <w:rPr>
@@ -4864,7 +4932,6 @@
         <w:rPr>
           <w:rFonts w:cs="Times New Roman"/>
         </w:rPr>
-        <w:lastRenderedPageBreak/>
         <w:t>Apache</w:t>
       </w:r>
       <w:r>
@@ -4977,6 +5044,16 @@
           <w:b/>
         </w:rPr>
       </w:pPr>
+    </w:p>
+    <w:p>
+      <w:pPr>
+        <w:spacing w:line="360" w:lineRule="auto"/>
+        <w:jc w:val="both"/>
+        <w:rPr>
+          <w:rFonts w:cs="Times New Roman"/>
+          <w:b/>
+        </w:rPr>
+      </w:pPr>
       <w:r>
         <w:rPr>
           <w:rFonts w:cs="Times New Roman"/>
@@ -5002,7 +5079,19 @@
         <w:rPr>
           <w:rFonts w:cs="Times New Roman"/>
         </w:rPr>
-        <w:t>It can work on any Operating System.</w:t>
+        <w:t>It can work on any Operating System</w:t>
+      </w:r>
+      <w:r>
+        <w:rPr>
+          <w:rFonts w:cs="Times New Roman"/>
+        </w:rPr>
+        <w:t xml:space="preserve"> that supports an internet browser</w:t>
+      </w:r>
+      <w:r>
+        <w:rPr>
+          <w:rFonts w:cs="Times New Roman"/>
+        </w:rPr>
+        <w:t>.</w:t>
       </w:r>
     </w:p>
     <w:p>
@@ -5029,79 +5118,6 @@
     </w:p>
     <w:p>
       <w:pPr>
-        <w:pStyle w:val="ListParagraph"/>
-        <w:spacing w:line="360" w:lineRule="auto"/>
-        <w:ind w:left="785"/>
-        <w:jc w:val="both"/>
-        <w:rPr>
-          <w:rFonts w:cs="Times New Roman"/>
-        </w:rPr>
-      </w:pPr>
-    </w:p>
-    <w:p>
-      <w:pPr>
-        <w:pStyle w:val="ListParagraph"/>
-        <w:spacing w:line="360" w:lineRule="auto"/>
-        <w:ind w:left="785"/>
-        <w:jc w:val="both"/>
-        <w:rPr>
-          <w:rFonts w:cs="Times New Roman"/>
-        </w:rPr>
-      </w:pPr>
-    </w:p>
-    <w:p>
-      <w:pPr>
-        <w:pStyle w:val="ListParagraph"/>
-        <w:spacing w:line="360" w:lineRule="auto"/>
-        <w:ind w:left="785"/>
-        <w:jc w:val="both"/>
-        <w:rPr>
-          <w:rFonts w:cs="Times New Roman"/>
-        </w:rPr>
-      </w:pPr>
-    </w:p>
-    <w:p>
-      <w:pPr>
-        <w:pStyle w:val="ListParagraph"/>
-        <w:spacing w:line="360" w:lineRule="auto"/>
-        <w:ind w:left="785"/>
-        <w:jc w:val="both"/>
-        <w:rPr>
-          <w:rFonts w:cs="Times New Roman"/>
-        </w:rPr>
-      </w:pPr>
-    </w:p>
-    <w:p>
-      <w:pPr>
-        <w:pStyle w:val="Title"/>
-      </w:pPr>
-      <w:r>
-        <w:t>5.</w:t>
-      </w:r>
-      <w:r>
-        <w:t xml:space="preserve"> </w:t>
-      </w:r>
-      <w:r>
-        <w:t>F</w:t>
-      </w:r>
-      <w:r>
-        <w:t>unctional Requirements</w:t>
-      </w:r>
-    </w:p>
-    <w:p>
-      <w:pPr>
-        <w:pStyle w:val="ListParagraph"/>
-        <w:spacing w:line="360" w:lineRule="auto"/>
-        <w:jc w:val="both"/>
-        <w:rPr>
-          <w:rFonts w:cs="Times New Roman"/>
-          <w:b/>
-          <w:i/>
-        </w:rPr>
-      </w:pPr>
-    </w:p>
-    <w:p>
-      <w:pPr>
         <w:spacing w:line="360" w:lineRule="auto"/>
         <w:jc w:val="both"/>
         <w:rPr>
@@ -5121,7 +5137,7 @@
           <w:sz w:val="28"/>
           <w:szCs w:val="28"/>
         </w:rPr>
-        <w:t>5.1</w:t>
+        <w:t>4</w:t>
       </w:r>
       <w:r>
         <w:rPr>
@@ -5131,55 +5147,19 @@
           <w:sz w:val="28"/>
           <w:szCs w:val="28"/>
         </w:rPr>
-        <w:t xml:space="preserve"> Performance Requirements</w:t>
-      </w:r>
-      <w:bookmarkEnd w:id="2"/>
-    </w:p>
-    <w:p>
-      <w:pPr>
-        <w:spacing w:line="360" w:lineRule="auto"/>
-        <w:jc w:val="both"/>
-        <w:rPr>
-          <w:rFonts w:cs="Times New Roman"/>
+        <w:t>.1</w:t>
+      </w:r>
+      <w:r>
+        <w:rPr>
+          <w:rFonts w:cs="Times New Roman"/>
+          <w:b/>
+          <w:i/>
           <w:sz w:val="28"/>
           <w:szCs w:val="28"/>
         </w:rPr>
-      </w:pPr>
-      <w:r>
-        <w:rPr>
-          <w:rFonts w:cs="Times New Roman"/>
-        </w:rPr>
-        <w:t xml:space="preserve"> Performance is key requirement in our system. The website will be updated</w:t>
-      </w:r>
-      <w:r>
-        <w:rPr>
-          <w:rFonts w:cs="Times New Roman"/>
-        </w:rPr>
-        <w:t xml:space="preserve"> dynamically as soon as the user completes the booking process</w:t>
-      </w:r>
-      <w:r>
-        <w:rPr>
-          <w:rFonts w:cs="Times New Roman"/>
-        </w:rPr>
-        <w:t xml:space="preserve">. </w:t>
-      </w:r>
-      <w:r>
-        <w:rPr>
-          <w:rFonts w:cs="Times New Roman"/>
-        </w:rPr>
-        <w:t>Concurrent booking should not interrupt any process</w:t>
-      </w:r>
-      <w:r>
-        <w:rPr>
-          <w:rFonts w:cs="Times New Roman"/>
-        </w:rPr>
-        <w:t>.</w:t>
-      </w:r>
-    </w:p>
-    <w:p>
-      <w:pPr>
-        <w:spacing w:line="360" w:lineRule="auto"/>
-        <w:jc w:val="both"/>
+        <w:t xml:space="preserve"> P</w:t>
+      </w:r>
+      <w:r>
         <w:rPr>
           <w:rFonts w:cs="Times New Roman"/>
           <w:b/>
@@ -5187,7 +5167,8 @@
           <w:sz w:val="28"/>
           <w:szCs w:val="28"/>
         </w:rPr>
-      </w:pPr>
+        <w:t xml:space="preserve">roduct </w:t>
+      </w:r>
       <w:r>
         <w:rPr>
           <w:rFonts w:cs="Times New Roman"/>
@@ -5196,9 +5177,14 @@
           <w:sz w:val="28"/>
           <w:szCs w:val="28"/>
         </w:rPr>
-        <w:t>5.2</w:t>
-      </w:r>
-      <w:r>
+        <w:t>Requirements</w:t>
+      </w:r>
+      <w:bookmarkEnd w:id="2"/>
+    </w:p>
+    <w:p>
+      <w:pPr>
+        <w:spacing w:line="360" w:lineRule="auto"/>
+        <w:jc w:val="both"/>
         <w:rPr>
           <w:rFonts w:cs="Times New Roman"/>
           <w:b/>
@@ -5206,12 +5192,297 @@
           <w:sz w:val="28"/>
           <w:szCs w:val="28"/>
         </w:rPr>
-        <w:t xml:space="preserve"> Security Requirements</w:t>
+      </w:pPr>
+      <w:r>
+        <w:rPr>
+          <w:rFonts w:cs="Times New Roman"/>
+          <w:b/>
+          <w:i/>
+          <w:sz w:val="28"/>
+          <w:szCs w:val="28"/>
+        </w:rPr>
+        <w:tab/>
+        <w:t xml:space="preserve">4.1.1 Efficiency </w:t>
+      </w:r>
+      <w:r>
+        <w:rPr>
+          <w:rFonts w:cs="Times New Roman"/>
+          <w:b/>
+          <w:i/>
+          <w:sz w:val="28"/>
+          <w:szCs w:val="28"/>
+        </w:rPr>
+        <w:t>Requirements</w:t>
+      </w:r>
+      <w:r>
+        <w:rPr>
+          <w:rFonts w:cs="Times New Roman"/>
+          <w:b/>
+          <w:i/>
+          <w:sz w:val="28"/>
+          <w:szCs w:val="28"/>
+        </w:rPr>
+        <w:t xml:space="preserve"> </w:t>
       </w:r>
     </w:p>
     <w:p>
       <w:pPr>
         <w:spacing w:line="360" w:lineRule="auto"/>
+        <w:ind w:left="720"/>
+        <w:jc w:val="both"/>
+        <w:rPr>
+          <w:rFonts w:cs="Times New Roman"/>
+        </w:rPr>
+      </w:pPr>
+      <w:r>
+        <w:rPr>
+          <w:rFonts w:cs="Times New Roman"/>
+        </w:rPr>
+        <w:t xml:space="preserve"> Performance is key requirement in our system. The website will be updated</w:t>
+      </w:r>
+      <w:r>
+        <w:rPr>
+          <w:rFonts w:cs="Times New Roman"/>
+        </w:rPr>
+        <w:t xml:space="preserve"> dynamically as soon as the user completes the booking process</w:t>
+      </w:r>
+      <w:r>
+        <w:rPr>
+          <w:rFonts w:cs="Times New Roman"/>
+        </w:rPr>
+        <w:t>.</w:t>
+      </w:r>
+      <w:r>
+        <w:rPr>
+          <w:rFonts w:cs="Times New Roman"/>
+        </w:rPr>
+        <w:t xml:space="preserve"> The processing of the booking should not take more than 200 milliseconds on a</w:t>
+      </w:r>
+      <w:r>
+        <w:rPr>
+          <w:rFonts w:cs="Times New Roman"/>
+        </w:rPr>
+        <w:t xml:space="preserve"> </w:t>
+      </w:r>
+      <w:r>
+        <w:rPr>
+          <w:rFonts w:cs="Times New Roman"/>
+        </w:rPr>
+        <w:t xml:space="preserve">1 mbps internet connection. </w:t>
+      </w:r>
+    </w:p>
+    <w:p>
+      <w:pPr>
+        <w:spacing w:line="360" w:lineRule="auto"/>
+        <w:ind w:left="720"/>
+        <w:jc w:val="both"/>
+        <w:rPr>
+          <w:rFonts w:cs="Times New Roman"/>
+          <w:b/>
+          <w:i/>
+          <w:sz w:val="28"/>
+          <w:szCs w:val="28"/>
+        </w:rPr>
+      </w:pPr>
+    </w:p>
+    <w:p>
+      <w:pPr>
+        <w:spacing w:line="360" w:lineRule="auto"/>
+        <w:ind w:left="720"/>
+        <w:jc w:val="both"/>
+        <w:rPr>
+          <w:rFonts w:cs="Times New Roman"/>
+          <w:b/>
+          <w:i/>
+          <w:sz w:val="28"/>
+          <w:szCs w:val="28"/>
+        </w:rPr>
+      </w:pPr>
+    </w:p>
+    <w:p>
+      <w:pPr>
+        <w:spacing w:line="360" w:lineRule="auto"/>
+        <w:ind w:left="720"/>
+        <w:jc w:val="both"/>
+        <w:rPr>
+          <w:rFonts w:cs="Times New Roman"/>
+          <w:b/>
+          <w:i/>
+          <w:sz w:val="28"/>
+          <w:szCs w:val="28"/>
+        </w:rPr>
+      </w:pPr>
+    </w:p>
+    <w:p>
+      <w:pPr>
+        <w:spacing w:line="360" w:lineRule="auto"/>
+        <w:ind w:left="720"/>
+        <w:jc w:val="both"/>
+        <w:rPr>
+          <w:rFonts w:cs="Times New Roman"/>
+        </w:rPr>
+      </w:pPr>
+      <w:r>
+        <w:rPr>
+          <w:rFonts w:cs="Times New Roman"/>
+          <w:b/>
+          <w:i/>
+          <w:sz w:val="28"/>
+          <w:szCs w:val="28"/>
+        </w:rPr>
+        <w:t>4.1.</w:t>
+      </w:r>
+      <w:r>
+        <w:rPr>
+          <w:rFonts w:cs="Times New Roman"/>
+          <w:b/>
+          <w:i/>
+          <w:sz w:val="28"/>
+          <w:szCs w:val="28"/>
+        </w:rPr>
+        <w:t>2</w:t>
+      </w:r>
+      <w:r>
+        <w:rPr>
+          <w:rFonts w:cs="Times New Roman"/>
+          <w:b/>
+          <w:i/>
+          <w:sz w:val="28"/>
+          <w:szCs w:val="28"/>
+        </w:rPr>
+        <w:t xml:space="preserve"> </w:t>
+      </w:r>
+      <w:r>
+        <w:rPr>
+          <w:rFonts w:cs="Times New Roman"/>
+          <w:b/>
+          <w:i/>
+          <w:sz w:val="28"/>
+          <w:szCs w:val="28"/>
+        </w:rPr>
+        <w:t>Dependability</w:t>
+      </w:r>
+      <w:r>
+        <w:rPr>
+          <w:rFonts w:cs="Times New Roman"/>
+          <w:b/>
+          <w:i/>
+          <w:sz w:val="28"/>
+          <w:szCs w:val="28"/>
+        </w:rPr>
+        <w:t xml:space="preserve"> </w:t>
+      </w:r>
+      <w:r>
+        <w:rPr>
+          <w:rFonts w:cs="Times New Roman"/>
+          <w:b/>
+          <w:i/>
+          <w:sz w:val="28"/>
+          <w:szCs w:val="28"/>
+        </w:rPr>
+        <w:t>Requirements</w:t>
+      </w:r>
+    </w:p>
+    <w:p>
+      <w:pPr>
+        <w:spacing w:line="360" w:lineRule="auto"/>
+        <w:ind w:left="720"/>
+        <w:jc w:val="both"/>
+        <w:rPr>
+          <w:rFonts w:cs="Times New Roman"/>
+        </w:rPr>
+      </w:pPr>
+      <w:r>
+        <w:rPr>
+          <w:rFonts w:cs="Times New Roman"/>
+        </w:rPr>
+        <w:t xml:space="preserve">Concurrent booking should not interrupt any </w:t>
+      </w:r>
+      <w:r>
+        <w:rPr>
+          <w:rFonts w:cs="Times New Roman"/>
+        </w:rPr>
+        <w:t xml:space="preserve">other </w:t>
+      </w:r>
+      <w:r>
+        <w:rPr>
+          <w:rFonts w:cs="Times New Roman"/>
+        </w:rPr>
+        <w:t>process</w:t>
+      </w:r>
+      <w:r>
+        <w:rPr>
+          <w:rFonts w:cs="Times New Roman"/>
+        </w:rPr>
+        <w:t xml:space="preserve"> or activity on the web</w:t>
+      </w:r>
+      <w:r>
+        <w:rPr>
+          <w:rFonts w:cs="Times New Roman"/>
+        </w:rPr>
+        <w:t>.</w:t>
+      </w:r>
+      <w:r>
+        <w:rPr>
+          <w:rFonts w:cs="Times New Roman"/>
+        </w:rPr>
+        <w:t xml:space="preserve"> Downtime within normal working hours should not exceed 10 minutes in any one day.</w:t>
+      </w:r>
+    </w:p>
+    <w:p>
+      <w:pPr>
+        <w:spacing w:line="360" w:lineRule="auto"/>
+        <w:ind w:left="720"/>
+        <w:jc w:val="both"/>
+        <w:rPr>
+          <w:rFonts w:cs="Times New Roman"/>
+        </w:rPr>
+      </w:pPr>
+      <w:r>
+        <w:rPr>
+          <w:rFonts w:cs="Times New Roman"/>
+          <w:b/>
+          <w:i/>
+          <w:sz w:val="28"/>
+          <w:szCs w:val="28"/>
+        </w:rPr>
+        <w:t>4.1.</w:t>
+      </w:r>
+      <w:r>
+        <w:rPr>
+          <w:rFonts w:cs="Times New Roman"/>
+          <w:b/>
+          <w:i/>
+          <w:sz w:val="28"/>
+          <w:szCs w:val="28"/>
+        </w:rPr>
+        <w:t>3</w:t>
+      </w:r>
+      <w:r>
+        <w:rPr>
+          <w:rFonts w:cs="Times New Roman"/>
+          <w:b/>
+          <w:i/>
+          <w:sz w:val="28"/>
+          <w:szCs w:val="28"/>
+        </w:rPr>
+        <w:t xml:space="preserve"> </w:t>
+      </w:r>
+      <w:r>
+        <w:rPr>
+          <w:rFonts w:cs="Times New Roman"/>
+          <w:b/>
+          <w:i/>
+          <w:sz w:val="28"/>
+          <w:szCs w:val="28"/>
+        </w:rPr>
+        <w:t>Security Requirements</w:t>
+      </w:r>
+    </w:p>
+    <w:p>
+      <w:pPr>
+        <w:spacing w:line="360" w:lineRule="auto"/>
+        <w:ind w:left="720"/>
         <w:jc w:val="both"/>
         <w:rPr>
           <w:rFonts w:cs="Times New Roman"/>
@@ -5226,446 +5497,319 @@
     </w:p>
     <w:p>
       <w:pPr>
-        <w:pStyle w:val="Title"/>
-      </w:pPr>
-    </w:p>
-    <w:p>
-      <w:pPr>
-        <w:pStyle w:val="Title"/>
-      </w:pPr>
-      <w:r>
-        <w:t>6. Use Case Diagrams</w:t>
+        <w:spacing w:line="360" w:lineRule="auto"/>
+        <w:jc w:val="both"/>
+        <w:rPr>
+          <w:rFonts w:cs="Times New Roman"/>
+          <w:b/>
+          <w:i/>
+          <w:sz w:val="28"/>
+          <w:szCs w:val="28"/>
+        </w:rPr>
+      </w:pPr>
+    </w:p>
+    <w:p>
+      <w:pPr>
+        <w:spacing w:line="360" w:lineRule="auto"/>
+        <w:jc w:val="both"/>
+        <w:rPr>
+          <w:rFonts w:cs="Times New Roman"/>
+          <w:b/>
+          <w:i/>
+          <w:sz w:val="28"/>
+          <w:szCs w:val="28"/>
+        </w:rPr>
+      </w:pPr>
+      <w:r>
+        <w:rPr>
+          <w:rFonts w:cs="Times New Roman"/>
+          <w:b/>
+          <w:i/>
+          <w:sz w:val="28"/>
+          <w:szCs w:val="28"/>
+        </w:rPr>
+        <w:t>4</w:t>
+      </w:r>
+      <w:r>
+        <w:rPr>
+          <w:rFonts w:cs="Times New Roman"/>
+          <w:b/>
+          <w:i/>
+          <w:sz w:val="28"/>
+          <w:szCs w:val="28"/>
+        </w:rPr>
+        <w:t>.</w:t>
+      </w:r>
+      <w:r>
+        <w:rPr>
+          <w:rFonts w:cs="Times New Roman"/>
+          <w:b/>
+          <w:i/>
+          <w:sz w:val="28"/>
+          <w:szCs w:val="28"/>
+        </w:rPr>
+        <w:t>2</w:t>
+      </w:r>
+      <w:r>
+        <w:rPr>
+          <w:rFonts w:cs="Times New Roman"/>
+          <w:b/>
+          <w:i/>
+          <w:sz w:val="28"/>
+          <w:szCs w:val="28"/>
+        </w:rPr>
+        <w:t xml:space="preserve"> </w:t>
+      </w:r>
+      <w:r>
+        <w:rPr>
+          <w:rFonts w:cs="Times New Roman"/>
+          <w:b/>
+          <w:i/>
+          <w:sz w:val="28"/>
+          <w:szCs w:val="28"/>
+        </w:rPr>
+        <w:t>Organizational</w:t>
+      </w:r>
+      <w:r>
+        <w:rPr>
+          <w:rFonts w:cs="Times New Roman"/>
+          <w:b/>
+          <w:i/>
+          <w:sz w:val="28"/>
+          <w:szCs w:val="28"/>
+        </w:rPr>
+        <w:t xml:space="preserve"> </w:t>
+      </w:r>
+      <w:r>
+        <w:rPr>
+          <w:rFonts w:cs="Times New Roman"/>
+          <w:b/>
+          <w:i/>
+          <w:sz w:val="28"/>
+          <w:szCs w:val="28"/>
+        </w:rPr>
+        <w:t>Requirements</w:t>
+      </w:r>
+    </w:p>
+    <w:p>
+      <w:pPr>
+        <w:spacing w:line="360" w:lineRule="auto"/>
+        <w:ind w:left="384"/>
+        <w:jc w:val="both"/>
+        <w:rPr>
+          <w:rFonts w:cs="Times New Roman"/>
+        </w:rPr>
+      </w:pPr>
+      <w:r>
+        <w:rPr>
+          <w:rFonts w:cs="Times New Roman"/>
+        </w:rPr>
+        <w:t>Registered users of Travelie shall authenticate themselves using their GIKI ID number and their CNIC number. They should have no bad-conduct profile with the GIKI management.</w:t>
+      </w:r>
+    </w:p>
+    <w:p>
+      <w:pPr>
+        <w:spacing w:line="360" w:lineRule="auto"/>
+        <w:ind w:left="384"/>
+        <w:jc w:val="both"/>
+        <w:rPr>
+          <w:rFonts w:cs="Times New Roman"/>
+        </w:rPr>
+      </w:pPr>
+    </w:p>
+    <w:p>
+      <w:pPr>
+        <w:spacing w:line="360" w:lineRule="auto"/>
+        <w:jc w:val="both"/>
+        <w:rPr>
+          <w:rFonts w:cs="Times New Roman"/>
+          <w:b/>
+          <w:i/>
+          <w:sz w:val="28"/>
+          <w:szCs w:val="28"/>
+        </w:rPr>
+      </w:pPr>
+      <w:r>
+        <w:rPr>
+          <w:rFonts w:cs="Times New Roman"/>
+          <w:b/>
+          <w:i/>
+          <w:sz w:val="28"/>
+          <w:szCs w:val="28"/>
+        </w:rPr>
+        <w:t>4</w:t>
+      </w:r>
+      <w:r>
+        <w:rPr>
+          <w:rFonts w:cs="Times New Roman"/>
+          <w:b/>
+          <w:i/>
+          <w:sz w:val="28"/>
+          <w:szCs w:val="28"/>
+        </w:rPr>
+        <w:t>.</w:t>
+      </w:r>
+      <w:r>
+        <w:rPr>
+          <w:rFonts w:cs="Times New Roman"/>
+          <w:b/>
+          <w:i/>
+          <w:sz w:val="28"/>
+          <w:szCs w:val="28"/>
+        </w:rPr>
+        <w:t>3</w:t>
+      </w:r>
+      <w:r>
+        <w:rPr>
+          <w:rFonts w:cs="Times New Roman"/>
+          <w:b/>
+          <w:i/>
+          <w:sz w:val="28"/>
+          <w:szCs w:val="28"/>
+        </w:rPr>
+        <w:t xml:space="preserve"> </w:t>
+      </w:r>
+      <w:r>
+        <w:rPr>
+          <w:rFonts w:cs="Times New Roman"/>
+          <w:b/>
+          <w:i/>
+          <w:sz w:val="28"/>
+          <w:szCs w:val="28"/>
+        </w:rPr>
+        <w:t>External</w:t>
+      </w:r>
+      <w:r>
+        <w:rPr>
+          <w:rFonts w:cs="Times New Roman"/>
+          <w:b/>
+          <w:i/>
+          <w:sz w:val="28"/>
+          <w:szCs w:val="28"/>
+        </w:rPr>
+        <w:t xml:space="preserve"> </w:t>
+      </w:r>
+      <w:r>
+        <w:rPr>
+          <w:rFonts w:cs="Times New Roman"/>
+          <w:b/>
+          <w:i/>
+          <w:sz w:val="28"/>
+          <w:szCs w:val="28"/>
+        </w:rPr>
+        <w:t>Requirements</w:t>
       </w:r>
     </w:p>
     <w:p>
       <w:pPr>
         <w:pStyle w:val="ListParagraph"/>
-        <w:spacing w:line="360" w:lineRule="auto"/>
-        <w:ind w:left="1080"/>
-        <w:jc w:val="both"/>
-        <w:rPr>
-          <w:rFonts w:cs="Times New Roman"/>
-          <w:b/>
-          <w:i/>
-        </w:rPr>
-      </w:pPr>
-    </w:p>
-    <w:p>
-      <w:pPr>
-        <w:pStyle w:val="Heading3"/>
-        <w:rPr>
-          <w:rFonts w:asciiTheme="minorHAnsi" w:hAnsiTheme="minorHAnsi" w:cs="Times New Roman"/>
-          <w:i/>
-          <w:color w:val="auto"/>
-        </w:rPr>
-      </w:pPr>
-      <w:bookmarkStart w:id="3" w:name="_Toc77487632"/>
-      <w:r>
-        <w:rPr>
-          <w:rFonts w:asciiTheme="minorHAnsi" w:hAnsiTheme="minorHAnsi" w:cs="Times New Roman"/>
-          <w:i/>
-          <w:color w:val="auto"/>
-        </w:rPr>
-        <w:lastRenderedPageBreak/>
-        <w:t>Guest Use Case</w:t>
-      </w:r>
-      <w:bookmarkEnd w:id="3"/>
-    </w:p>
-    <w:p/>
-    <w:p>
-      <w:pPr>
-        <w:rPr>
-          <w:rFonts w:eastAsia="Times New Roman" w:cs="Times New Roman"/>
-          <w:b/>
-        </w:rPr>
-      </w:pPr>
-      <w:r>
-        <w:rPr>
-          <w:rFonts w:cs="Times New Roman"/>
-          <w:b/>
-        </w:rPr>
-        <w:t>Diagram:</w:t>
-      </w:r>
-    </w:p>
-    <w:p>
-      <w:r>
-        <w:object w:dxaOrig="8994" w:dyaOrig="3393">
-          <v:shapetype id="_x0000_t75" coordsize="21600,21600" o:spt="75" o:preferrelative="t" path="m@4@5l@4@11@9@11@9@5xe" filled="f" stroked="f">
-            <v:stroke joinstyle="miter"/>
-            <v:formulas>
-              <v:f eqn="if lineDrawn pixelLineWidth 0"/>
-              <v:f eqn="sum @0 1 0"/>
-              <v:f eqn="sum 0 0 @1"/>
-              <v:f eqn="prod @2 1 2"/>
-              <v:f eqn="prod @3 21600 pixelWidth"/>
-              <v:f eqn="prod @3 21600 pixelHeight"/>
-              <v:f eqn="sum @0 0 1"/>
-              <v:f eqn="prod @6 1 2"/>
-              <v:f eqn="prod @7 21600 pixelWidth"/>
-              <v:f eqn="sum @8 21600 0"/>
-              <v:f eqn="prod @7 21600 pixelHeight"/>
-              <v:f eqn="sum @10 21600 0"/>
-            </v:formulas>
-            <v:path o:extrusionok="f" gradientshapeok="t" o:connecttype="rect"/>
-            <o:lock v:ext="edit" aspectratio="t"/>
-          </v:shapetype>
-          <v:shape id="_x0000_i1025" type="#_x0000_t75" style="width:450.4pt;height:170.8pt" o:ole="">
-            <v:imagedata r:id="rId10" o:title=""/>
-          </v:shape>
-          <o:OLEObject Type="Embed" ProgID="Visio.Drawing.11" ShapeID="_x0000_i1025" DrawAspect="Content" ObjectID="_1538000574" r:id="rId11"/>
-        </w:object>
-      </w:r>
-    </w:p>
-    <w:p>
-      <w:pPr>
-        <w:rPr>
-          <w:rFonts w:eastAsia="Times New Roman" w:cs="Times New Roman"/>
-        </w:rPr>
-      </w:pPr>
-    </w:p>
-    <w:p>
-      <w:pPr>
-        <w:rPr>
-          <w:rFonts w:eastAsia="Times New Roman" w:cs="Times New Roman"/>
-          <w:b/>
-        </w:rPr>
-      </w:pPr>
-      <w:r>
-        <w:rPr>
-          <w:rFonts w:eastAsia="Times New Roman" w:cs="Times New Roman"/>
-          <w:b/>
-        </w:rPr>
-        <w:t>Brief Description:</w:t>
-      </w:r>
-    </w:p>
-    <w:p>
-      <w:pPr>
-        <w:rPr>
-          <w:rFonts w:cs="Times New Roman"/>
-        </w:rPr>
-      </w:pPr>
-      <w:r>
-        <w:rPr>
-          <w:rFonts w:cs="Times New Roman"/>
-        </w:rPr>
-        <w:t>Guests access the Hotel Website to reserve rooms or to get information regarding Hotel Services.</w:t>
-      </w:r>
-    </w:p>
-    <w:p>
-      <w:pPr>
-        <w:rPr>
-          <w:rFonts w:cs="Times New Roman"/>
-          <w:b/>
-        </w:rPr>
-      </w:pPr>
-    </w:p>
-    <w:p>
-      <w:pPr>
-        <w:rPr>
-          <w:rFonts w:cs="Times New Roman"/>
-          <w:b/>
-        </w:rPr>
-      </w:pPr>
-      <w:r>
-        <w:rPr>
-          <w:rFonts w:cs="Times New Roman"/>
-          <w:b/>
-        </w:rPr>
-        <w:t>Initial Step-By-Step Description:</w:t>
-      </w:r>
-    </w:p>
-    <w:p>
-      <w:pPr>
-        <w:rPr>
-          <w:rFonts w:cs="Times New Roman"/>
-        </w:rPr>
-      </w:pPr>
-      <w:r>
-        <w:rPr>
-          <w:rFonts w:cs="Times New Roman"/>
-        </w:rPr>
-        <w:t>It is assumed that the Guest has a computer and an internet connection.</w:t>
-      </w:r>
-    </w:p>
-    <w:p>
-      <w:pPr>
         <w:numPr>
           <w:ilvl w:val="0"/>
-          <w:numId w:val="8"/>
+          <w:numId w:val="5"/>
         </w:numPr>
-        <w:spacing w:after="0" w:line="240" w:lineRule="auto"/>
-        <w:rPr>
-          <w:rFonts w:cs="Times New Roman"/>
-          <w:spacing w:val="-3"/>
-        </w:rPr>
-      </w:pPr>
-      <w:r>
-        <w:rPr>
-          <w:rFonts w:cs="Times New Roman"/>
-          <w:spacing w:val="-3"/>
-        </w:rPr>
-        <w:t>Guest opens his web browser and goes to the Hotel Website.</w:t>
-      </w:r>
-    </w:p>
-    <w:p>
-      <w:pPr>
+        <w:spacing w:line="360" w:lineRule="auto"/>
+        <w:jc w:val="both"/>
+        <w:rPr>
+          <w:rFonts w:cs="Times New Roman"/>
+        </w:rPr>
+      </w:pPr>
+      <w:r>
+        <w:rPr>
+          <w:rFonts w:cs="Times New Roman"/>
+        </w:rPr>
+        <w:t>The system shall implement customer privacy provisions as set out in the Pakistan Law.</w:t>
+      </w:r>
+    </w:p>
+    <w:p>
+      <w:pPr>
+        <w:pStyle w:val="ListParagraph"/>
         <w:numPr>
           <w:ilvl w:val="0"/>
-          <w:numId w:val="8"/>
+          <w:numId w:val="5"/>
         </w:numPr>
-        <w:spacing w:after="0" w:line="240" w:lineRule="auto"/>
-        <w:rPr>
-          <w:rFonts w:cs="Times New Roman"/>
-          <w:spacing w:val="-3"/>
-        </w:rPr>
-      </w:pPr>
-      <w:r>
-        <w:rPr>
-          <w:rFonts w:cs="Times New Roman"/>
-          <w:spacing w:val="-3"/>
-        </w:rPr>
-        <w:t>Guest goes through the tabs to find the one he wants (say Room Reservation).</w:t>
-      </w:r>
-    </w:p>
-    <w:p>
-      <w:pPr>
+        <w:spacing w:line="360" w:lineRule="auto"/>
+        <w:jc w:val="both"/>
+        <w:rPr>
+          <w:rFonts w:cs="Times New Roman"/>
+        </w:rPr>
+      </w:pPr>
+      <w:r>
+        <w:rPr>
+          <w:rFonts w:cs="Times New Roman"/>
+        </w:rPr>
+        <w:t>In case, it operates outside Pakistan, then it will strictly abide by the law of that country.</w:t>
+      </w:r>
+    </w:p>
+    <w:p>
+      <w:pPr>
+        <w:pStyle w:val="ListParagraph"/>
         <w:numPr>
           <w:ilvl w:val="0"/>
-          <w:numId w:val="8"/>
+          <w:numId w:val="5"/>
         </w:numPr>
-        <w:spacing w:after="0" w:line="240" w:lineRule="auto"/>
-        <w:rPr>
-          <w:rFonts w:cs="Times New Roman"/>
-          <w:spacing w:val="-3"/>
-        </w:rPr>
-      </w:pPr>
-      <w:r>
-        <w:rPr>
-          <w:rFonts w:cs="Times New Roman"/>
-          <w:spacing w:val="-3"/>
-        </w:rPr>
-        <w:t>Guest open the Room Reservation Tab and Room Reservation page opens.</w:t>
-      </w:r>
-    </w:p>
-    <w:p>
-      <w:pPr>
-        <w:numPr>
-          <w:ilvl w:val="0"/>
-          <w:numId w:val="8"/>
-        </w:numPr>
-        <w:spacing w:after="0" w:line="240" w:lineRule="auto"/>
-        <w:rPr>
-          <w:rFonts w:cs="Times New Roman"/>
-          <w:spacing w:val="-3"/>
-        </w:rPr>
-      </w:pPr>
-      <w:r>
-        <w:rPr>
-          <w:rFonts w:cs="Times New Roman"/>
-          <w:spacing w:val="-3"/>
-        </w:rPr>
-        <w:t>Guest enters his details and his desired room, date of arrival etc.</w:t>
-      </w:r>
-    </w:p>
-    <w:p>
-      <w:pPr>
-        <w:rPr>
-          <w:rFonts w:cs="Times New Roman"/>
-          <w:spacing w:val="-3"/>
-        </w:rPr>
-      </w:pPr>
-      <w:r>
-        <w:rPr>
-          <w:rFonts w:cs="Times New Roman"/>
-          <w:spacing w:val="-3"/>
-        </w:rPr>
-        <w:t>Room will be reserved for him.</w:t>
-      </w:r>
-    </w:p>
-    <w:p>
-      <w:pPr>
-        <w:pStyle w:val="Heading3"/>
-        <w:rPr>
-          <w:rFonts w:asciiTheme="minorHAnsi" w:hAnsiTheme="minorHAnsi" w:cs="Times New Roman"/>
-          <w:i/>
-          <w:color w:val="auto"/>
-        </w:rPr>
-      </w:pPr>
-      <w:r>
-        <w:rPr>
-          <w:rFonts w:asciiTheme="minorHAnsi" w:hAnsiTheme="minorHAnsi" w:cs="Times New Roman"/>
-          <w:i/>
-          <w:color w:val="auto"/>
-        </w:rPr>
-        <w:t>Staff Use Case</w:t>
-      </w:r>
-    </w:p>
-    <w:p/>
-    <w:p>
-      <w:pPr>
-        <w:rPr>
-          <w:rFonts w:eastAsia="Times New Roman" w:cs="Times New Roman"/>
-          <w:b/>
-        </w:rPr>
-      </w:pPr>
-      <w:r>
-        <w:rPr>
-          <w:rFonts w:cs="Times New Roman"/>
-          <w:b/>
-        </w:rPr>
-        <w:t>Diagram:</w:t>
-      </w:r>
-    </w:p>
-    <w:p>
-      <w:r>
-        <w:object w:dxaOrig="9255" w:dyaOrig="3061">
-          <v:shape id="_x0000_i1026" type="#_x0000_t75" style="width:463pt;height:152.35pt" o:ole="">
-            <v:imagedata r:id="rId12" o:title=""/>
-          </v:shape>
-          <o:OLEObject Type="Embed" ProgID="Visio.Drawing.11" ShapeID="_x0000_i1026" DrawAspect="Content" ObjectID="_1538000575" r:id="rId13"/>
-        </w:object>
-      </w:r>
-    </w:p>
-    <w:p>
-      <w:pPr>
-        <w:rPr>
-          <w:rFonts w:eastAsia="Times New Roman" w:cs="Times New Roman"/>
-        </w:rPr>
-      </w:pPr>
-    </w:p>
-    <w:p>
-      <w:pPr>
-        <w:rPr>
-          <w:rFonts w:eastAsia="Times New Roman" w:cs="Times New Roman"/>
-          <w:b/>
-        </w:rPr>
-      </w:pPr>
-      <w:r>
-        <w:rPr>
-          <w:rFonts w:eastAsia="Times New Roman" w:cs="Times New Roman"/>
-          <w:b/>
-        </w:rPr>
-        <w:t>Brief Description:</w:t>
-      </w:r>
-    </w:p>
-    <w:p>
-      <w:pPr>
-        <w:rPr>
-          <w:rFonts w:cs="Times New Roman"/>
-        </w:rPr>
-      </w:pPr>
-      <w:r>
-        <w:rPr>
-          <w:rFonts w:cs="Times New Roman"/>
-        </w:rPr>
-        <w:t>Staff accesses the Hotel Website to for reviewing or updating the information.</w:t>
-      </w:r>
-    </w:p>
-    <w:p>
-      <w:pPr>
-        <w:rPr>
-          <w:rFonts w:cs="Times New Roman"/>
-          <w:b/>
-        </w:rPr>
-      </w:pPr>
-    </w:p>
-    <w:p>
-      <w:pPr>
-        <w:rPr>
-          <w:rFonts w:cs="Times New Roman"/>
-          <w:b/>
-        </w:rPr>
-      </w:pPr>
-      <w:r>
-        <w:rPr>
-          <w:rFonts w:cs="Times New Roman"/>
-          <w:b/>
-        </w:rPr>
-        <w:t>Initial Step-By-Step Description:</w:t>
-      </w:r>
-    </w:p>
-    <w:p>
-      <w:pPr>
-        <w:numPr>
-          <w:ilvl w:val="0"/>
-          <w:numId w:val="9"/>
-        </w:numPr>
-        <w:spacing w:after="0" w:line="240" w:lineRule="auto"/>
-      </w:pPr>
-      <w:r>
-        <w:rPr>
-          <w:spacing w:val="-3"/>
-        </w:rPr>
-        <w:t>Staff can check credibility of the guests’ record.</w:t>
-      </w:r>
-    </w:p>
-    <w:p>
-      <w:pPr>
-        <w:numPr>
-          <w:ilvl w:val="0"/>
-          <w:numId w:val="9"/>
-        </w:numPr>
-        <w:spacing w:after="0" w:line="240" w:lineRule="auto"/>
-      </w:pPr>
-      <w:r>
-        <w:rPr>
-          <w:spacing w:val="-3"/>
-        </w:rPr>
-        <w:t>Staff makes sure guest cannot access unprivileged information.</w:t>
-      </w:r>
-    </w:p>
-    <w:p>
-      <w:pPr>
-        <w:numPr>
-          <w:ilvl w:val="0"/>
-          <w:numId w:val="9"/>
-        </w:numPr>
-        <w:spacing w:after="0" w:line="240" w:lineRule="auto"/>
-      </w:pPr>
-      <w:r>
-        <w:rPr>
-          <w:spacing w:val="-3"/>
-        </w:rPr>
-        <w:t>Staff can launch discussion forums and news.</w:t>
-      </w:r>
-    </w:p>
-    <w:p>
-      <w:pPr>
-        <w:numPr>
-          <w:ilvl w:val="0"/>
-          <w:numId w:val="9"/>
-        </w:numPr>
-        <w:spacing w:after="0" w:line="240" w:lineRule="auto"/>
-      </w:pPr>
-      <w:r>
-        <w:rPr>
-          <w:spacing w:val="-3"/>
-        </w:rPr>
-        <w:t>Staff can change or update any kind of information.</w:t>
-      </w:r>
-    </w:p>
-    <w:p>
-      <w:pPr>
-        <w:numPr>
-          <w:ilvl w:val="0"/>
-          <w:numId w:val="9"/>
-        </w:numPr>
-        <w:spacing w:after="0" w:line="240" w:lineRule="auto"/>
-        <w:rPr>
-          <w:spacing w:val="-3"/>
-        </w:rPr>
-      </w:pPr>
-      <w:r>
-        <w:rPr>
-          <w:spacing w:val="-3"/>
-        </w:rPr>
-        <w:t>Staff can keep track of changes made in website.</w:t>
-      </w:r>
+        <w:spacing w:line="360" w:lineRule="auto"/>
+        <w:jc w:val="both"/>
+        <w:rPr>
+          <w:rFonts w:cs="Times New Roman"/>
+        </w:rPr>
+      </w:pPr>
+      <w:r>
+        <w:rPr>
+          <w:rFonts w:cs="Times New Roman"/>
+        </w:rPr>
+        <w:t xml:space="preserve">Travelie management would do a basic background check for every customer(both registered and guests) and in case, they happen to find a </w:t>
+      </w:r>
+      <w:r>
+        <w:rPr>
+          <w:rFonts w:cs="Times New Roman"/>
+        </w:rPr>
+        <w:t>state offender</w:t>
+      </w:r>
+      <w:r>
+        <w:rPr>
+          <w:rFonts w:cs="Times New Roman"/>
+        </w:rPr>
+        <w:t xml:space="preserve"> or any unsettled criminal for that purpose, they shall immediately contact and inform the appropriate government agency.</w:t>
+      </w:r>
+    </w:p>
+    <w:p>
+      <w:pPr>
+        <w:spacing w:line="360" w:lineRule="auto"/>
+        <w:ind w:left="384"/>
+        <w:jc w:val="both"/>
+        <w:rPr>
+          <w:rFonts w:cs="Times New Roman"/>
+          <w:b/>
+          <w:i/>
+          <w:sz w:val="28"/>
+          <w:szCs w:val="28"/>
+        </w:rPr>
+      </w:pPr>
+    </w:p>
+    <w:p>
+      <w:pPr>
+        <w:spacing w:line="360" w:lineRule="auto"/>
+        <w:ind w:left="720"/>
+        <w:jc w:val="both"/>
+        <w:rPr>
+          <w:rFonts w:cs="Times New Roman"/>
+        </w:rPr>
+      </w:pPr>
+    </w:p>
+    <w:p>
+      <w:pPr>
+        <w:spacing w:line="360" w:lineRule="auto"/>
+        <w:ind w:left="720"/>
+        <w:jc w:val="both"/>
+        <w:rPr>
+          <w:rFonts w:cs="Times New Roman"/>
+        </w:rPr>
+      </w:pPr>
     </w:p>
     <w:p/>
     <w:sectPr>
-      <w:headerReference w:type="default" r:id="rId14"/>
-      <w:footerReference w:type="default" r:id="rId15"/>
+      <w:headerReference w:type="default" r:id="rId11"/>
+      <w:footerReference w:type="default" r:id="rId12"/>
       <w:pgSz w:w="12240" w:h="15840"/>
       <w:pgMar w:top="1440" w:right="1440" w:bottom="1440" w:left="1440" w:header="720" w:footer="720" w:gutter="0"/>
       <w:cols w:space="720"/>
@@ -5676,7 +5820,7 @@
 </file>
 
 <file path=word/endnotes.xml><?xml version="1.0" encoding="utf-8"?>
-<w:endnotes xmlns:wpc="http://schemas.microsoft.com/office/word/2010/wordprocessingCanvas" xmlns:mc="http://schemas.openxmlformats.org/markup-compatibility/2006" xmlns:o="urn:schemas-microsoft-com:office:office" xmlns:r="http://schemas.openxmlformats.org/officeDocument/2006/relationships" xmlns:m="http://schemas.openxmlformats.org/officeDocument/2006/math" xmlns:v="urn:schemas-microsoft-com:vml" xmlns:wp14="http://schemas.microsoft.com/office/word/2010/wordprocessingDrawing" xmlns:wp="http://schemas.openxmlformats.org/drawingml/2006/wordprocessingDrawing" xmlns:w10="urn:schemas-microsoft-com:office:word" xmlns:w="http://schemas.openxmlformats.org/wordprocessingml/2006/main" xmlns:w14="http://schemas.microsoft.com/office/word/2010/wordml" xmlns:w15="http://schemas.microsoft.com/office/word/2012/wordml" xmlns:wpg="http://schemas.microsoft.com/office/word/2010/wordprocessingGroup" xmlns:wpi="http://schemas.microsoft.com/office/word/2010/wordprocessingInk" xmlns:wne="http://schemas.microsoft.com/office/word/2006/wordml" xmlns:wps="http://schemas.microsoft.com/office/word/2010/wordprocessingShape" mc:Ignorable="w14 w15 wp14">
+<w:endnotes xmlns:wpc="http://schemas.microsoft.com/office/word/2010/wordprocessingCanvas" xmlns:mc="http://schemas.openxmlformats.org/markup-compatibility/2006" xmlns:o="urn:schemas-microsoft-com:office:office" xmlns:r="http://schemas.openxmlformats.org/officeDocument/2006/relationships" xmlns:m="http://schemas.openxmlformats.org/officeDocument/2006/math" xmlns:v="urn:schemas-microsoft-com:vml" xmlns:wp14="http://schemas.microsoft.com/office/word/2010/wordprocessingDrawing" xmlns:wp="http://schemas.openxmlformats.org/drawingml/2006/wordprocessingDrawing" xmlns:w10="urn:schemas-microsoft-com:office:word" xmlns:w="http://schemas.openxmlformats.org/wordprocessingml/2006/main" xmlns:w14="http://schemas.microsoft.com/office/word/2010/wordml" xmlns:wpg="http://schemas.microsoft.com/office/word/2010/wordprocessingGroup" xmlns:wpi="http://schemas.microsoft.com/office/word/2010/wordprocessingInk" xmlns:wne="http://schemas.microsoft.com/office/word/2006/wordml" xmlns:wps="http://schemas.microsoft.com/office/word/2010/wordprocessingShape" mc:Ignorable="w14 wp14">
   <w:endnote w:type="separator" w:id="-1">
     <w:p>
       <w:pPr>
@@ -5701,7 +5845,7 @@
 </file>
 
 <file path=word/footer1.xml><?xml version="1.0" encoding="utf-8"?>
-<w:ftr xmlns:wpc="http://schemas.microsoft.com/office/word/2010/wordprocessingCanvas" xmlns:mc="http://schemas.openxmlformats.org/markup-compatibility/2006" xmlns:o="urn:schemas-microsoft-com:office:office" xmlns:r="http://schemas.openxmlformats.org/officeDocument/2006/relationships" xmlns:m="http://schemas.openxmlformats.org/officeDocument/2006/math" xmlns:v="urn:schemas-microsoft-com:vml" xmlns:wp14="http://schemas.microsoft.com/office/word/2010/wordprocessingDrawing" xmlns:wp="http://schemas.openxmlformats.org/drawingml/2006/wordprocessingDrawing" xmlns:w10="urn:schemas-microsoft-com:office:word" xmlns:w="http://schemas.openxmlformats.org/wordprocessingml/2006/main" xmlns:w14="http://schemas.microsoft.com/office/word/2010/wordml" xmlns:w15="http://schemas.microsoft.com/office/word/2012/wordml" xmlns:wpg="http://schemas.microsoft.com/office/word/2010/wordprocessingGroup" xmlns:wpi="http://schemas.microsoft.com/office/word/2010/wordprocessingInk" xmlns:wne="http://schemas.microsoft.com/office/word/2006/wordml" xmlns:wps="http://schemas.microsoft.com/office/word/2010/wordprocessingShape" mc:Ignorable="w14 w15 wp14">
+<w:ftr xmlns:wpc="http://schemas.microsoft.com/office/word/2010/wordprocessingCanvas" xmlns:mc="http://schemas.openxmlformats.org/markup-compatibility/2006" xmlns:o="urn:schemas-microsoft-com:office:office" xmlns:r="http://schemas.openxmlformats.org/officeDocument/2006/relationships" xmlns:m="http://schemas.openxmlformats.org/officeDocument/2006/math" xmlns:v="urn:schemas-microsoft-com:vml" xmlns:wp14="http://schemas.microsoft.com/office/word/2010/wordprocessingDrawing" xmlns:wp="http://schemas.openxmlformats.org/drawingml/2006/wordprocessingDrawing" xmlns:w10="urn:schemas-microsoft-com:office:word" xmlns:w="http://schemas.openxmlformats.org/wordprocessingml/2006/main" xmlns:w14="http://schemas.microsoft.com/office/word/2010/wordml" xmlns:wpg="http://schemas.microsoft.com/office/word/2010/wordprocessingGroup" xmlns:wpi="http://schemas.microsoft.com/office/word/2010/wordprocessingInk" xmlns:wne="http://schemas.microsoft.com/office/word/2006/wordml" xmlns:wps="http://schemas.microsoft.com/office/word/2010/wordprocessingShape" mc:Ignorable="w14 wp14">
   <w:tbl>
     <w:tblPr>
       <w:tblpPr w:leftFromText="187" w:rightFromText="187" w:vertAnchor="text" w:tblpY="1"/>
@@ -5709,9 +5853,9 @@
       <w:tblLook w:val="04A0" w:firstRow="1" w:lastRow="0" w:firstColumn="1" w:lastColumn="0" w:noHBand="0" w:noVBand="1"/>
     </w:tblPr>
     <w:tblGrid>
-      <w:gridCol w:w="4212"/>
-      <w:gridCol w:w="936"/>
-      <w:gridCol w:w="4212"/>
+      <w:gridCol w:w="4309"/>
+      <w:gridCol w:w="958"/>
+      <w:gridCol w:w="4309"/>
     </w:tblGrid>
     <w:tr>
       <w:trPr>
@@ -5771,7 +5915,7 @@
               <w:b/>
               <w:noProof/>
             </w:rPr>
-            <w:t>12</w:t>
+            <w:t>10</w:t>
           </w:r>
           <w:r>
             <w:rPr>
@@ -5870,7 +6014,7 @@
 </file>
 
 <file path=word/footnotes.xml><?xml version="1.0" encoding="utf-8"?>
-<w:footnotes xmlns:wpc="http://schemas.microsoft.com/office/word/2010/wordprocessingCanvas" xmlns:mc="http://schemas.openxmlformats.org/markup-compatibility/2006" xmlns:o="urn:schemas-microsoft-com:office:office" xmlns:r="http://schemas.openxmlformats.org/officeDocument/2006/relationships" xmlns:m="http://schemas.openxmlformats.org/officeDocument/2006/math" xmlns:v="urn:schemas-microsoft-com:vml" xmlns:wp14="http://schemas.microsoft.com/office/word/2010/wordprocessingDrawing" xmlns:wp="http://schemas.openxmlformats.org/drawingml/2006/wordprocessingDrawing" xmlns:w10="urn:schemas-microsoft-com:office:word" xmlns:w="http://schemas.openxmlformats.org/wordprocessingml/2006/main" xmlns:w14="http://schemas.microsoft.com/office/word/2010/wordml" xmlns:w15="http://schemas.microsoft.com/office/word/2012/wordml" xmlns:wpg="http://schemas.microsoft.com/office/word/2010/wordprocessingGroup" xmlns:wpi="http://schemas.microsoft.com/office/word/2010/wordprocessingInk" xmlns:wne="http://schemas.microsoft.com/office/word/2006/wordml" xmlns:wps="http://schemas.microsoft.com/office/word/2010/wordprocessingShape" mc:Ignorable="w14 w15 wp14">
+<w:footnotes xmlns:wpc="http://schemas.microsoft.com/office/word/2010/wordprocessingCanvas" xmlns:mc="http://schemas.openxmlformats.org/markup-compatibility/2006" xmlns:o="urn:schemas-microsoft-com:office:office" xmlns:r="http://schemas.openxmlformats.org/officeDocument/2006/relationships" xmlns:m="http://schemas.openxmlformats.org/officeDocument/2006/math" xmlns:v="urn:schemas-microsoft-com:vml" xmlns:wp14="http://schemas.microsoft.com/office/word/2010/wordprocessingDrawing" xmlns:wp="http://schemas.openxmlformats.org/drawingml/2006/wordprocessingDrawing" xmlns:w10="urn:schemas-microsoft-com:office:word" xmlns:w="http://schemas.openxmlformats.org/wordprocessingml/2006/main" xmlns:w14="http://schemas.microsoft.com/office/word/2010/wordml" xmlns:wpg="http://schemas.microsoft.com/office/word/2010/wordprocessingGroup" xmlns:wpi="http://schemas.microsoft.com/office/word/2010/wordprocessingInk" xmlns:wne="http://schemas.microsoft.com/office/word/2006/wordml" xmlns:wps="http://schemas.microsoft.com/office/word/2010/wordprocessingShape" mc:Ignorable="w14 wp14">
   <w:footnote w:type="separator" w:id="-1">
     <w:p>
       <w:pPr>
@@ -5895,7 +6039,7 @@
 </file>
 
 <file path=word/header1.xml><?xml version="1.0" encoding="utf-8"?>
-<w:hdr xmlns:wpc="http://schemas.microsoft.com/office/word/2010/wordprocessingCanvas" xmlns:mc="http://schemas.openxmlformats.org/markup-compatibility/2006" xmlns:o="urn:schemas-microsoft-com:office:office" xmlns:r="http://schemas.openxmlformats.org/officeDocument/2006/relationships" xmlns:m="http://schemas.openxmlformats.org/officeDocument/2006/math" xmlns:v="urn:schemas-microsoft-com:vml" xmlns:wp14="http://schemas.microsoft.com/office/word/2010/wordprocessingDrawing" xmlns:wp="http://schemas.openxmlformats.org/drawingml/2006/wordprocessingDrawing" xmlns:w10="urn:schemas-microsoft-com:office:word" xmlns:w="http://schemas.openxmlformats.org/wordprocessingml/2006/main" xmlns:w14="http://schemas.microsoft.com/office/word/2010/wordml" xmlns:w15="http://schemas.microsoft.com/office/word/2012/wordml" xmlns:wpg="http://schemas.microsoft.com/office/word/2010/wordprocessingGroup" xmlns:wpi="http://schemas.microsoft.com/office/word/2010/wordprocessingInk" xmlns:wne="http://schemas.microsoft.com/office/word/2006/wordml" xmlns:wps="http://schemas.microsoft.com/office/word/2010/wordprocessingShape" mc:Ignorable="w14 w15 wp14">
+<w:hdr xmlns:wpc="http://schemas.microsoft.com/office/word/2010/wordprocessingCanvas" xmlns:mc="http://schemas.openxmlformats.org/markup-compatibility/2006" xmlns:o="urn:schemas-microsoft-com:office:office" xmlns:r="http://schemas.openxmlformats.org/officeDocument/2006/relationships" xmlns:m="http://schemas.openxmlformats.org/officeDocument/2006/math" xmlns:v="urn:schemas-microsoft-com:vml" xmlns:wp14="http://schemas.microsoft.com/office/word/2010/wordprocessingDrawing" xmlns:wp="http://schemas.openxmlformats.org/drawingml/2006/wordprocessingDrawing" xmlns:w10="urn:schemas-microsoft-com:office:word" xmlns:w="http://schemas.openxmlformats.org/wordprocessingml/2006/main" xmlns:w14="http://schemas.microsoft.com/office/word/2010/wordml" xmlns:wpg="http://schemas.microsoft.com/office/word/2010/wordprocessingGroup" xmlns:wpi="http://schemas.microsoft.com/office/word/2010/wordprocessingInk" xmlns:wne="http://schemas.microsoft.com/office/word/2006/wordml" xmlns:wps="http://schemas.microsoft.com/office/word/2010/wordprocessingShape" mc:Ignorable="w14 wp14">
   <w:p>
     <w:pPr>
       <w:pStyle w:val="Header"/>
@@ -5908,7 +6052,7 @@
 </file>
 
 <file path=word/numbering.xml><?xml version="1.0" encoding="utf-8"?>
-<w:numbering xmlns:wpc="http://schemas.microsoft.com/office/word/2010/wordprocessingCanvas" xmlns:mc="http://schemas.openxmlformats.org/markup-compatibility/2006" xmlns:o="urn:schemas-microsoft-com:office:office" xmlns:r="http://schemas.openxmlformats.org/officeDocument/2006/relationships" xmlns:m="http://schemas.openxmlformats.org/officeDocument/2006/math" xmlns:v="urn:schemas-microsoft-com:vml" xmlns:wp14="http://schemas.microsoft.com/office/word/2010/wordprocessingDrawing" xmlns:wp="http://schemas.openxmlformats.org/drawingml/2006/wordprocessingDrawing" xmlns:w10="urn:schemas-microsoft-com:office:word" xmlns:w="http://schemas.openxmlformats.org/wordprocessingml/2006/main" xmlns:w14="http://schemas.microsoft.com/office/word/2010/wordml" xmlns:w15="http://schemas.microsoft.com/office/word/2012/wordml" xmlns:wpg="http://schemas.microsoft.com/office/word/2010/wordprocessingGroup" xmlns:wpi="http://schemas.microsoft.com/office/word/2010/wordprocessingInk" xmlns:wne="http://schemas.microsoft.com/office/word/2006/wordml" xmlns:wps="http://schemas.microsoft.com/office/word/2010/wordprocessingShape" mc:Ignorable="w14 w15 wp14">
+<w:numbering xmlns:wpc="http://schemas.microsoft.com/office/word/2010/wordprocessingCanvas" xmlns:mc="http://schemas.openxmlformats.org/markup-compatibility/2006" xmlns:o="urn:schemas-microsoft-com:office:office" xmlns:r="http://schemas.openxmlformats.org/officeDocument/2006/relationships" xmlns:m="http://schemas.openxmlformats.org/officeDocument/2006/math" xmlns:v="urn:schemas-microsoft-com:vml" xmlns:wp14="http://schemas.microsoft.com/office/word/2010/wordprocessingDrawing" xmlns:wp="http://schemas.openxmlformats.org/drawingml/2006/wordprocessingDrawing" xmlns:w10="urn:schemas-microsoft-com:office:word" xmlns:w="http://schemas.openxmlformats.org/wordprocessingml/2006/main" xmlns:w14="http://schemas.microsoft.com/office/word/2010/wordml" xmlns:wpg="http://schemas.microsoft.com/office/word/2010/wordprocessingGroup" xmlns:wpi="http://schemas.microsoft.com/office/word/2010/wordprocessingInk" xmlns:wne="http://schemas.microsoft.com/office/word/2006/wordml" xmlns:wps="http://schemas.microsoft.com/office/word/2010/wordprocessingShape" mc:Ignorable="w14 wp14">
   <w:abstractNum w:abstractNumId="0">
     <w:nsid w:val="0A324068"/>
     <w:multiLevelType w:val="hybridMultilevel"/>
@@ -6138,7 +6282,7 @@
   <w:abstractNum w:abstractNumId="2">
     <w:nsid w:val="1B7625B6"/>
     <w:multiLevelType w:val="hybridMultilevel"/>
-    <w:tmpl w:val="D41A94D0"/>
+    <w:tmpl w:val="F5BCB1D6"/>
     <w:lvl w:ilvl="0" w:tplc="04090001">
       <w:start w:val="1"/>
       <w:numFmt w:val="bullet"/>
@@ -7257,7 +7401,7 @@
   <w:abstractNum w:abstractNumId="12">
     <w:nsid w:val="7E1D754A"/>
     <w:multiLevelType w:val="hybridMultilevel"/>
-    <w:tmpl w:val="F26A6954"/>
+    <w:tmpl w:val="AC886A98"/>
     <w:lvl w:ilvl="0" w:tplc="04090001">
       <w:start w:val="1"/>
       <w:numFmt w:val="bullet"/>
@@ -7526,7 +7670,7 @@
 </file>
 
 <file path=word/styles.xml><?xml version="1.0" encoding="utf-8"?>
-<w:styles xmlns:mc="http://schemas.openxmlformats.org/markup-compatibility/2006" xmlns:r="http://schemas.openxmlformats.org/officeDocument/2006/relationships" xmlns:w="http://schemas.openxmlformats.org/wordprocessingml/2006/main" xmlns:w14="http://schemas.microsoft.com/office/word/2010/wordml" xmlns:w15="http://schemas.microsoft.com/office/word/2012/wordml" mc:Ignorable="w14 w15">
+<w:styles xmlns:mc="http://schemas.openxmlformats.org/markup-compatibility/2006" xmlns:r="http://schemas.openxmlformats.org/officeDocument/2006/relationships" xmlns:w="http://schemas.openxmlformats.org/wordprocessingml/2006/main" xmlns:w14="http://schemas.microsoft.com/office/word/2010/wordml" mc:Ignorable="w14">
   <w:docDefaults>
     <w:rPrDefault>
       <w:rPr>
@@ -7542,378 +7686,699 @@
       </w:pPr>
     </w:pPrDefault>
   </w:docDefaults>
-  <w:latentStyles w:defLockedState="0" w:defUIPriority="99" w:defSemiHidden="0" w:defUnhideWhenUsed="0" w:defQFormat="0" w:count="371">
-    <w:lsdException w:name="Normal" w:uiPriority="0" w:qFormat="1"/>
-    <w:lsdException w:name="heading 1" w:uiPriority="9" w:qFormat="1"/>
-    <w:lsdException w:name="heading 2" w:semiHidden="1" w:uiPriority="9" w:unhideWhenUsed="1" w:qFormat="1"/>
-    <w:lsdException w:name="heading 3" w:semiHidden="1" w:uiPriority="9" w:unhideWhenUsed="1" w:qFormat="1"/>
-    <w:lsdException w:name="heading 4" w:semiHidden="1" w:uiPriority="9" w:unhideWhenUsed="1" w:qFormat="1"/>
-    <w:lsdException w:name="heading 5" w:semiHidden="1" w:uiPriority="9" w:unhideWhenUsed="1" w:qFormat="1"/>
-    <w:lsdException w:name="heading 6" w:semiHidden="1" w:uiPriority="9" w:unhideWhenUsed="1" w:qFormat="1"/>
-    <w:lsdException w:name="heading 7" w:semiHidden="1" w:uiPriority="9" w:unhideWhenUsed="1" w:qFormat="1"/>
-    <w:lsdException w:name="heading 8" w:semiHidden="1" w:uiPriority="9" w:unhideWhenUsed="1" w:qFormat="1"/>
-    <w:lsdException w:name="heading 9" w:semiHidden="1" w:uiPriority="9" w:unhideWhenUsed="1" w:qFormat="1"/>
-    <w:lsdException w:name="index 1" w:semiHidden="1" w:unhideWhenUsed="1"/>
-    <w:lsdException w:name="index 2" w:semiHidden="1" w:unhideWhenUsed="1"/>
-    <w:lsdException w:name="index 3" w:semiHidden="1" w:unhideWhenUsed="1"/>
-    <w:lsdException w:name="index 4" w:semiHidden="1" w:unhideWhenUsed="1"/>
-    <w:lsdException w:name="index 5" w:semiHidden="1" w:unhideWhenUsed="1"/>
-    <w:lsdException w:name="index 6" w:semiHidden="1" w:unhideWhenUsed="1"/>
-    <w:lsdException w:name="index 7" w:semiHidden="1" w:unhideWhenUsed="1"/>
-    <w:lsdException w:name="index 8" w:semiHidden="1" w:unhideWhenUsed="1"/>
-    <w:lsdException w:name="index 9" w:semiHidden="1" w:unhideWhenUsed="1"/>
-    <w:lsdException w:name="toc 1" w:semiHidden="1" w:uiPriority="39" w:unhideWhenUsed="1"/>
-    <w:lsdException w:name="toc 2" w:semiHidden="1" w:uiPriority="39" w:unhideWhenUsed="1"/>
-    <w:lsdException w:name="toc 3" w:semiHidden="1" w:uiPriority="39" w:unhideWhenUsed="1"/>
-    <w:lsdException w:name="toc 4" w:semiHidden="1" w:uiPriority="39" w:unhideWhenUsed="1"/>
-    <w:lsdException w:name="toc 5" w:semiHidden="1" w:uiPriority="39" w:unhideWhenUsed="1"/>
-    <w:lsdException w:name="toc 6" w:semiHidden="1" w:uiPriority="39" w:unhideWhenUsed="1"/>
-    <w:lsdException w:name="toc 7" w:semiHidden="1" w:uiPriority="39" w:unhideWhenUsed="1"/>
-    <w:lsdException w:name="toc 8" w:semiHidden="1" w:uiPriority="39" w:unhideWhenUsed="1"/>
-    <w:lsdException w:name="toc 9" w:semiHidden="1" w:uiPriority="39" w:unhideWhenUsed="1"/>
-    <w:lsdException w:name="Normal Indent" w:semiHidden="1" w:unhideWhenUsed="1"/>
-    <w:lsdException w:name="footnote text" w:semiHidden="1" w:unhideWhenUsed="1"/>
-    <w:lsdException w:name="annotation text" w:semiHidden="1" w:unhideWhenUsed="1"/>
-    <w:lsdException w:name="header" w:semiHidden="1" w:unhideWhenUsed="1"/>
-    <w:lsdException w:name="footer" w:semiHidden="1" w:unhideWhenUsed="1"/>
-    <w:lsdException w:name="index heading" w:semiHidden="1" w:unhideWhenUsed="1"/>
-    <w:lsdException w:name="caption" w:semiHidden="1" w:uiPriority="35" w:unhideWhenUsed="1" w:qFormat="1"/>
-    <w:lsdException w:name="table of figures" w:semiHidden="1" w:unhideWhenUsed="1"/>
-    <w:lsdException w:name="envelope address" w:semiHidden="1" w:unhideWhenUsed="1"/>
-    <w:lsdException w:name="envelope return" w:semiHidden="1" w:unhideWhenUsed="1"/>
-    <w:lsdException w:name="footnote reference" w:semiHidden="1" w:unhideWhenUsed="1"/>
-    <w:lsdException w:name="annotation reference" w:semiHidden="1" w:unhideWhenUsed="1"/>
-    <w:lsdException w:name="line number" w:semiHidden="1" w:unhideWhenUsed="1"/>
-    <w:lsdException w:name="page number" w:semiHidden="1" w:unhideWhenUsed="1"/>
-    <w:lsdException w:name="endnote reference" w:semiHidden="1" w:unhideWhenUsed="1"/>
-    <w:lsdException w:name="endnote text" w:semiHidden="1" w:unhideWhenUsed="1"/>
-    <w:lsdException w:name="table of authorities" w:semiHidden="1" w:unhideWhenUsed="1"/>
-    <w:lsdException w:name="macro" w:semiHidden="1" w:unhideWhenUsed="1"/>
-    <w:lsdException w:name="toa heading" w:semiHidden="1" w:unhideWhenUsed="1"/>
-    <w:lsdException w:name="List" w:semiHidden="1" w:unhideWhenUsed="1"/>
-    <w:lsdException w:name="List Bullet" w:semiHidden="1" w:unhideWhenUsed="1"/>
-    <w:lsdException w:name="List Number" w:semiHidden="1" w:unhideWhenUsed="1"/>
-    <w:lsdException w:name="List 2" w:semiHidden="1" w:unhideWhenUsed="1"/>
-    <w:lsdException w:name="List 3" w:semiHidden="1" w:unhideWhenUsed="1"/>
-    <w:lsdException w:name="List 4" w:semiHidden="1" w:unhideWhenUsed="1"/>
-    <w:lsdException w:name="List 5" w:semiHidden="1" w:unhideWhenUsed="1"/>
-    <w:lsdException w:name="List Bullet 2" w:semiHidden="1" w:unhideWhenUsed="1"/>
-    <w:lsdException w:name="List Bullet 3" w:semiHidden="1" w:unhideWhenUsed="1"/>
-    <w:lsdException w:name="List Bullet 4" w:semiHidden="1" w:unhideWhenUsed="1"/>
-    <w:lsdException w:name="List Bullet 5" w:semiHidden="1" w:unhideWhenUsed="1"/>
-    <w:lsdException w:name="List Number 2" w:semiHidden="1" w:unhideWhenUsed="1"/>
-    <w:lsdException w:name="List Number 3" w:semiHidden="1" w:unhideWhenUsed="1"/>
-    <w:lsdException w:name="List Number 4" w:semiHidden="1" w:unhideWhenUsed="1"/>
-    <w:lsdException w:name="List Number 5" w:semiHidden="1" w:unhideWhenUsed="1"/>
-    <w:lsdException w:name="Title" w:uiPriority="10" w:qFormat="1"/>
-    <w:lsdException w:name="Closing" w:semiHidden="1" w:unhideWhenUsed="1"/>
-    <w:lsdException w:name="Signature" w:semiHidden="1" w:unhideWhenUsed="1"/>
-    <w:lsdException w:name="Default Paragraph Font" w:semiHidden="1" w:uiPriority="1" w:unhideWhenUsed="1"/>
-    <w:lsdException w:name="Body Text" w:semiHidden="1" w:unhideWhenUsed="1"/>
-    <w:lsdException w:name="Body Text Indent" w:semiHidden="1" w:unhideWhenUsed="1"/>
-    <w:lsdException w:name="List Continue" w:semiHidden="1" w:unhideWhenUsed="1"/>
-    <w:lsdException w:name="List Continue 2" w:semiHidden="1" w:unhideWhenUsed="1"/>
-    <w:lsdException w:name="List Continue 3" w:semiHidden="1" w:unhideWhenUsed="1"/>
-    <w:lsdException w:name="List Continue 4" w:semiHidden="1" w:unhideWhenUsed="1"/>
-    <w:lsdException w:name="List Continue 5" w:semiHidden="1" w:unhideWhenUsed="1"/>
-    <w:lsdException w:name="Message Header" w:semiHidden="1" w:unhideWhenUsed="1"/>
-    <w:lsdException w:name="Subtitle" w:uiPriority="11" w:qFormat="1"/>
-    <w:lsdException w:name="Salutation" w:semiHidden="1" w:unhideWhenUsed="1"/>
-    <w:lsdException w:name="Date" w:semiHidden="1" w:unhideWhenUsed="1"/>
-    <w:lsdException w:name="Body Text First Indent" w:semiHidden="1" w:unhideWhenUsed="1"/>
-    <w:lsdException w:name="Body Text First Indent 2" w:semiHidden="1" w:unhideWhenUsed="1"/>
-    <w:lsdException w:name="Note Heading" w:semiHidden="1" w:unhideWhenUsed="1"/>
-    <w:lsdException w:name="Body Text 2" w:semiHidden="1" w:unhideWhenUsed="1"/>
-    <w:lsdException w:name="Body Text 3" w:semiHidden="1" w:unhideWhenUsed="1"/>
-    <w:lsdException w:name="Body Text Indent 2" w:semiHidden="1" w:unhideWhenUsed="1"/>
-    <w:lsdException w:name="Body Text Indent 3" w:semiHidden="1" w:unhideWhenUsed="1"/>
-    <w:lsdException w:name="Block Text" w:semiHidden="1" w:unhideWhenUsed="1"/>
-    <w:lsdException w:name="Hyperlink" w:semiHidden="1" w:unhideWhenUsed="1"/>
-    <w:lsdException w:name="FollowedHyperlink" w:semiHidden="1" w:unhideWhenUsed="1"/>
-    <w:lsdException w:name="Strong" w:uiPriority="22" w:qFormat="1"/>
-    <w:lsdException w:name="Emphasis" w:uiPriority="20" w:qFormat="1"/>
-    <w:lsdException w:name="Document Map" w:semiHidden="1" w:unhideWhenUsed="1"/>
-    <w:lsdException w:name="Plain Text" w:semiHidden="1" w:unhideWhenUsed="1"/>
-    <w:lsdException w:name="E-mail Signature" w:semiHidden="1" w:unhideWhenUsed="1"/>
-    <w:lsdException w:name="HTML Top of Form" w:semiHidden="1" w:unhideWhenUsed="1"/>
-    <w:lsdException w:name="HTML Bottom of Form" w:semiHidden="1" w:unhideWhenUsed="1"/>
-    <w:lsdException w:name="Normal (Web)" w:semiHidden="1" w:unhideWhenUsed="1"/>
-    <w:lsdException w:name="HTML Acronym" w:semiHidden="1" w:unhideWhenUsed="1"/>
-    <w:lsdException w:name="HTML Address" w:semiHidden="1" w:unhideWhenUsed="1"/>
-    <w:lsdException w:name="HTML Cite" w:semiHidden="1" w:unhideWhenUsed="1"/>
-    <w:lsdException w:name="HTML Code" w:semiHidden="1" w:unhideWhenUsed="1"/>
-    <w:lsdException w:name="HTML Definition" w:semiHidden="1" w:unhideWhenUsed="1"/>
-    <w:lsdException w:name="HTML Keyboard" w:semiHidden="1" w:unhideWhenUsed="1"/>
-    <w:lsdException w:name="HTML Preformatted" w:semiHidden="1" w:unhideWhenUsed="1"/>
-    <w:lsdException w:name="HTML Sample" w:semiHidden="1" w:unhideWhenUsed="1"/>
-    <w:lsdException w:name="HTML Typewriter" w:semiHidden="1" w:unhideWhenUsed="1"/>
-    <w:lsdException w:name="HTML Variable" w:semiHidden="1" w:unhideWhenUsed="1"/>
-    <w:lsdException w:name="Normal Table" w:semiHidden="1" w:unhideWhenUsed="1"/>
-    <w:lsdException w:name="annotation subject" w:semiHidden="1" w:unhideWhenUsed="1"/>
-    <w:lsdException w:name="No List" w:semiHidden="1" w:unhideWhenUsed="1"/>
-    <w:lsdException w:name="Outline List 1" w:semiHidden="1" w:unhideWhenUsed="1"/>
-    <w:lsdException w:name="Outline List 2" w:semiHidden="1" w:unhideWhenUsed="1"/>
-    <w:lsdException w:name="Outline List 3" w:semiHidden="1" w:unhideWhenUsed="1"/>
-    <w:lsdException w:name="Table Simple 1" w:semiHidden="1" w:unhideWhenUsed="1"/>
-    <w:lsdException w:name="Table Simple 2" w:semiHidden="1" w:unhideWhenUsed="1"/>
-    <w:lsdException w:name="Table Simple 3" w:semiHidden="1" w:unhideWhenUsed="1"/>
-    <w:lsdException w:name="Table Classic 1" w:semiHidden="1" w:unhideWhenUsed="1"/>
-    <w:lsdException w:name="Table Classic 2" w:semiHidden="1" w:unhideWhenUsed="1"/>
-    <w:lsdException w:name="Table Classic 3" w:semiHidden="1" w:unhideWhenUsed="1"/>
-    <w:lsdException w:name="Table Classic 4" w:semiHidden="1" w:unhideWhenUsed="1"/>
-    <w:lsdException w:name="Table Colorful 1" w:semiHidden="1" w:unhideWhenUsed="1"/>
-    <w:lsdException w:name="Table Colorful 2" w:semiHidden="1" w:unhideWhenUsed="1"/>
-    <w:lsdException w:name="Table Colorful 3" w:semiHidden="1" w:unhideWhenUsed="1"/>
-    <w:lsdException w:name="Table Columns 1" w:semiHidden="1" w:unhideWhenUsed="1"/>
-    <w:lsdException w:name="Table Columns 2" w:semiHidden="1" w:unhideWhenUsed="1"/>
-    <w:lsdException w:name="Table Columns 3" w:semiHidden="1" w:unhideWhenUsed="1"/>
-    <w:lsdException w:name="Table Columns 4" w:semiHidden="1" w:unhideWhenUsed="1"/>
-    <w:lsdException w:name="Table Columns 5" w:semiHidden="1" w:unhideWhenUsed="1"/>
-    <w:lsdException w:name="Table Grid 1" w:semiHidden="1" w:unhideWhenUsed="1"/>
-    <w:lsdException w:name="Table Grid 2" w:semiHidden="1" w:unhideWhenUsed="1"/>
-    <w:lsdException w:name="Table Grid 3" w:semiHidden="1" w:unhideWhenUsed="1"/>
-    <w:lsdException w:name="Table Grid 4" w:semiHidden="1" w:unhideWhenUsed="1"/>
-    <w:lsdException w:name="Table Grid 5" w:semiHidden="1" w:unhideWhenUsed="1"/>
-    <w:lsdException w:name="Table Grid 6" w:semiHidden="1" w:unhideWhenUsed="1"/>
-    <w:lsdException w:name="Table Grid 7" w:semiHidden="1" w:unhideWhenUsed="1"/>
-    <w:lsdException w:name="Table Grid 8" w:semiHidden="1" w:unhideWhenUsed="1"/>
-    <w:lsdException w:name="Table List 1" w:semiHidden="1" w:unhideWhenUsed="1"/>
-    <w:lsdException w:name="Table List 2" w:semiHidden="1" w:unhideWhenUsed="1"/>
-    <w:lsdException w:name="Table List 3" w:semiHidden="1" w:unhideWhenUsed="1"/>
-    <w:lsdException w:name="Table List 4" w:semiHidden="1" w:unhideWhenUsed="1"/>
-    <w:lsdException w:name="Table List 5" w:semiHidden="1" w:unhideWhenUsed="1"/>
-    <w:lsdException w:name="Table List 6" w:semiHidden="1" w:unhideWhenUsed="1"/>
-    <w:lsdException w:name="Table List 7" w:semiHidden="1" w:unhideWhenUsed="1"/>
-    <w:lsdException w:name="Table List 8" w:semiHidden="1" w:unhideWhenUsed="1"/>
-    <w:lsdException w:name="Table 3D effects 1" w:semiHidden="1" w:unhideWhenUsed="1"/>
-    <w:lsdException w:name="Table 3D effects 2" w:semiHidden="1" w:unhideWhenUsed="1"/>
-    <w:lsdException w:name="Table 3D effects 3" w:semiHidden="1" w:unhideWhenUsed="1"/>
-    <w:lsdException w:name="Table Contemporary" w:semiHidden="1" w:unhideWhenUsed="1"/>
-    <w:lsdException w:name="Table Elegant" w:semiHidden="1" w:unhideWhenUsed="1"/>
-    <w:lsdException w:name="Table Professional" w:semiHidden="1" w:unhideWhenUsed="1"/>
-    <w:lsdException w:name="Table Subtle 1" w:semiHidden="1" w:unhideWhenUsed="1"/>
-    <w:lsdException w:name="Table Subtle 2" w:semiHidden="1" w:unhideWhenUsed="1"/>
-    <w:lsdException w:name="Table Web 1" w:semiHidden="1" w:unhideWhenUsed="1"/>
-    <w:lsdException w:name="Table Web 2" w:semiHidden="1" w:unhideWhenUsed="1"/>
-    <w:lsdException w:name="Table Web 3" w:semiHidden="1" w:unhideWhenUsed="1"/>
-    <w:lsdException w:name="Balloon Text" w:semiHidden="1" w:unhideWhenUsed="1"/>
-    <w:lsdException w:name="Table Grid" w:uiPriority="59"/>
-    <w:lsdException w:name="Table Theme" w:semiHidden="1" w:unhideWhenUsed="1"/>
-    <w:lsdException w:name="Placeholder Text" w:semiHidden="1"/>
-    <w:lsdException w:name="No Spacing" w:uiPriority="1" w:qFormat="1"/>
-    <w:lsdException w:name="Light Shading" w:uiPriority="60"/>
-    <w:lsdException w:name="Light List" w:uiPriority="61"/>
-    <w:lsdException w:name="Light Grid" w:uiPriority="62"/>
-    <w:lsdException w:name="Medium Shading 1" w:uiPriority="63"/>
-    <w:lsdException w:name="Medium Shading 2" w:uiPriority="64"/>
-    <w:lsdException w:name="Medium List 1" w:uiPriority="65"/>
-    <w:lsdException w:name="Medium List 2" w:uiPriority="66"/>
-    <w:lsdException w:name="Medium Grid 1" w:uiPriority="67"/>
-    <w:lsdException w:name="Medium Grid 2" w:uiPriority="68"/>
-    <w:lsdException w:name="Medium Grid 3" w:uiPriority="69"/>
-    <w:lsdException w:name="Dark List" w:uiPriority="70"/>
-    <w:lsdException w:name="Colorful Shading" w:uiPriority="71"/>
-    <w:lsdException w:name="Colorful List" w:uiPriority="72"/>
-    <w:lsdException w:name="Colorful Grid" w:uiPriority="73"/>
-    <w:lsdException w:name="Light Shading Accent 1" w:uiPriority="60"/>
-    <w:lsdException w:name="Light List Accent 1" w:uiPriority="61"/>
-    <w:lsdException w:name="Light Grid Accent 1" w:uiPriority="62"/>
-    <w:lsdException w:name="Medium Shading 1 Accent 1" w:uiPriority="63"/>
-    <w:lsdException w:name="Medium Shading 2 Accent 1" w:uiPriority="64"/>
-    <w:lsdException w:name="Medium List 1 Accent 1" w:uiPriority="65"/>
-    <w:lsdException w:name="Revision" w:semiHidden="1"/>
-    <w:lsdException w:name="List Paragraph" w:uiPriority="34" w:qFormat="1"/>
-    <w:lsdException w:name="Quote" w:uiPriority="29" w:qFormat="1"/>
-    <w:lsdException w:name="Intense Quote" w:uiPriority="30" w:qFormat="1"/>
-    <w:lsdException w:name="Medium List 2 Accent 1" w:uiPriority="66"/>
-    <w:lsdException w:name="Medium Grid 1 Accent 1" w:uiPriority="67"/>
-    <w:lsdException w:name="Medium Grid 2 Accent 1" w:uiPriority="68"/>
-    <w:lsdException w:name="Medium Grid 3 Accent 1" w:uiPriority="69"/>
-    <w:lsdException w:name="Dark List Accent 1" w:uiPriority="70"/>
-    <w:lsdException w:name="Colorful Shading Accent 1" w:uiPriority="71"/>
-    <w:lsdException w:name="Colorful List Accent 1" w:uiPriority="72"/>
-    <w:lsdException w:name="Colorful Grid Accent 1" w:uiPriority="73"/>
-    <w:lsdException w:name="Light Shading Accent 2" w:uiPriority="60"/>
-    <w:lsdException w:name="Light List Accent 2" w:uiPriority="61"/>
-    <w:lsdException w:name="Light Grid Accent 2" w:uiPriority="62"/>
-    <w:lsdException w:name="Medium Shading 1 Accent 2" w:uiPriority="63"/>
-    <w:lsdException w:name="Medium Shading 2 Accent 2" w:uiPriority="64"/>
-    <w:lsdException w:name="Medium List 1 Accent 2" w:uiPriority="65"/>
-    <w:lsdException w:name="Medium List 2 Accent 2" w:uiPriority="66"/>
-    <w:lsdException w:name="Medium Grid 1 Accent 2" w:uiPriority="67"/>
-    <w:lsdException w:name="Medium Grid 2 Accent 2" w:uiPriority="68"/>
-    <w:lsdException w:name="Medium Grid 3 Accent 2" w:uiPriority="69"/>
-    <w:lsdException w:name="Dark List Accent 2" w:uiPriority="70"/>
-    <w:lsdException w:name="Colorful Shading Accent 2" w:uiPriority="71"/>
-    <w:lsdException w:name="Colorful List Accent 2" w:uiPriority="72"/>
-    <w:lsdException w:name="Colorful Grid Accent 2" w:uiPriority="73"/>
-    <w:lsdException w:name="Light Shading Accent 3" w:uiPriority="60"/>
-    <w:lsdException w:name="Light List Accent 3" w:uiPriority="61"/>
-    <w:lsdException w:name="Light Grid Accent 3" w:uiPriority="62"/>
-    <w:lsdException w:name="Medium Shading 1 Accent 3" w:uiPriority="63"/>
-    <w:lsdException w:name="Medium Shading 2 Accent 3" w:uiPriority="64"/>
-    <w:lsdException w:name="Medium List 1 Accent 3" w:uiPriority="65"/>
-    <w:lsdException w:name="Medium List 2 Accent 3" w:uiPriority="66"/>
-    <w:lsdException w:name="Medium Grid 1 Accent 3" w:uiPriority="67"/>
-    <w:lsdException w:name="Medium Grid 2 Accent 3" w:uiPriority="68"/>
-    <w:lsdException w:name="Medium Grid 3 Accent 3" w:uiPriority="69"/>
-    <w:lsdException w:name="Dark List Accent 3" w:uiPriority="70"/>
-    <w:lsdException w:name="Colorful Shading Accent 3" w:uiPriority="71"/>
-    <w:lsdException w:name="Colorful List Accent 3" w:uiPriority="72"/>
-    <w:lsdException w:name="Colorful Grid Accent 3" w:uiPriority="73"/>
-    <w:lsdException w:name="Light Shading Accent 4" w:uiPriority="60"/>
-    <w:lsdException w:name="Light List Accent 4" w:uiPriority="61"/>
-    <w:lsdException w:name="Light Grid Accent 4" w:uiPriority="62"/>
-    <w:lsdException w:name="Medium Shading 1 Accent 4" w:uiPriority="63"/>
-    <w:lsdException w:name="Medium Shading 2 Accent 4" w:uiPriority="64"/>
-    <w:lsdException w:name="Medium List 1 Accent 4" w:uiPriority="65"/>
-    <w:lsdException w:name="Medium List 2 Accent 4" w:uiPriority="66"/>
-    <w:lsdException w:name="Medium Grid 1 Accent 4" w:uiPriority="67"/>
-    <w:lsdException w:name="Medium Grid 2 Accent 4" w:uiPriority="68"/>
-    <w:lsdException w:name="Medium Grid 3 Accent 4" w:uiPriority="69"/>
-    <w:lsdException w:name="Dark List Accent 4" w:uiPriority="70"/>
-    <w:lsdException w:name="Colorful Shading Accent 4" w:uiPriority="71"/>
-    <w:lsdException w:name="Colorful List Accent 4" w:uiPriority="72"/>
-    <w:lsdException w:name="Colorful Grid Accent 4" w:uiPriority="73"/>
-    <w:lsdException w:name="Light Shading Accent 5" w:uiPriority="60"/>
-    <w:lsdException w:name="Light List Accent 5" w:uiPriority="61"/>
-    <w:lsdException w:name="Light Grid Accent 5" w:uiPriority="62"/>
-    <w:lsdException w:name="Medium Shading 1 Accent 5" w:uiPriority="63"/>
-    <w:lsdException w:name="Medium Shading 2 Accent 5" w:uiPriority="64"/>
-    <w:lsdException w:name="Medium List 1 Accent 5" w:uiPriority="65"/>
-    <w:lsdException w:name="Medium List 2 Accent 5" w:uiPriority="66"/>
-    <w:lsdException w:name="Medium Grid 1 Accent 5" w:uiPriority="67"/>
-    <w:lsdException w:name="Medium Grid 2 Accent 5" w:uiPriority="68"/>
-    <w:lsdException w:name="Medium Grid 3 Accent 5" w:uiPriority="69"/>
-    <w:lsdException w:name="Dark List Accent 5" w:uiPriority="70"/>
-    <w:lsdException w:name="Colorful Shading Accent 5" w:uiPriority="71"/>
-    <w:lsdException w:name="Colorful List Accent 5" w:uiPriority="72"/>
-    <w:lsdException w:name="Colorful Grid Accent 5" w:uiPriority="73"/>
-    <w:lsdException w:name="Light Shading Accent 6" w:uiPriority="60"/>
-    <w:lsdException w:name="Light List Accent 6" w:uiPriority="61"/>
-    <w:lsdException w:name="Light Grid Accent 6" w:uiPriority="62"/>
-    <w:lsdException w:name="Medium Shading 1 Accent 6" w:uiPriority="63"/>
-    <w:lsdException w:name="Medium Shading 2 Accent 6" w:uiPriority="64"/>
-    <w:lsdException w:name="Medium List 1 Accent 6" w:uiPriority="65"/>
-    <w:lsdException w:name="Medium List 2 Accent 6" w:uiPriority="66"/>
-    <w:lsdException w:name="Medium Grid 1 Accent 6" w:uiPriority="67"/>
-    <w:lsdException w:name="Medium Grid 2 Accent 6" w:uiPriority="68"/>
-    <w:lsdException w:name="Medium Grid 3 Accent 6" w:uiPriority="69"/>
-    <w:lsdException w:name="Dark List Accent 6" w:uiPriority="70"/>
-    <w:lsdException w:name="Colorful Shading Accent 6" w:uiPriority="71"/>
-    <w:lsdException w:name="Colorful List Accent 6" w:uiPriority="72"/>
-    <w:lsdException w:name="Colorful Grid Accent 6" w:uiPriority="73"/>
-    <w:lsdException w:name="Subtle Emphasis" w:uiPriority="19" w:qFormat="1"/>
-    <w:lsdException w:name="Intense Emphasis" w:uiPriority="21" w:qFormat="1"/>
-    <w:lsdException w:name="Subtle Reference" w:uiPriority="31" w:qFormat="1"/>
-    <w:lsdException w:name="Intense Reference" w:uiPriority="32" w:qFormat="1"/>
-    <w:lsdException w:name="Book Title" w:uiPriority="33" w:qFormat="1"/>
-    <w:lsdException w:name="Bibliography" w:semiHidden="1" w:uiPriority="37" w:unhideWhenUsed="1"/>
-    <w:lsdException w:name="TOC Heading" w:semiHidden="1" w:uiPriority="39" w:unhideWhenUsed="1" w:qFormat="1"/>
-    <w:lsdException w:name="Plain Table 1" w:uiPriority="41"/>
-    <w:lsdException w:name="Plain Table 2" w:uiPriority="42"/>
-    <w:lsdException w:name="Plain Table 3" w:uiPriority="43"/>
-    <w:lsdException w:name="Plain Table 4" w:uiPriority="44"/>
-    <w:lsdException w:name="Plain Table 5" w:uiPriority="45"/>
-    <w:lsdException w:name="Grid Table Light" w:uiPriority="40"/>
-    <w:lsdException w:name="Grid Table 1 Light" w:uiPriority="46"/>
-    <w:lsdException w:name="Grid Table 2" w:uiPriority="47"/>
-    <w:lsdException w:name="Grid Table 3" w:uiPriority="48"/>
-    <w:lsdException w:name="Grid Table 4" w:uiPriority="49"/>
-    <w:lsdException w:name="Grid Table 5 Dark" w:uiPriority="50"/>
-    <w:lsdException w:name="Grid Table 6 Colorful" w:uiPriority="51"/>
-    <w:lsdException w:name="Grid Table 7 Colorful" w:uiPriority="52"/>
-    <w:lsdException w:name="Grid Table 1 Light Accent 1" w:uiPriority="46"/>
-    <w:lsdException w:name="Grid Table 2 Accent 1" w:uiPriority="47"/>
-    <w:lsdException w:name="Grid Table 3 Accent 1" w:uiPriority="48"/>
-    <w:lsdException w:name="Grid Table 4 Accent 1" w:uiPriority="49"/>
-    <w:lsdException w:name="Grid Table 5 Dark Accent 1" w:uiPriority="50"/>
-    <w:lsdException w:name="Grid Table 6 Colorful Accent 1" w:uiPriority="51"/>
-    <w:lsdException w:name="Grid Table 7 Colorful Accent 1" w:uiPriority="52"/>
-    <w:lsdException w:name="Grid Table 1 Light Accent 2" w:uiPriority="46"/>
-    <w:lsdException w:name="Grid Table 2 Accent 2" w:uiPriority="47"/>
-    <w:lsdException w:name="Grid Table 3 Accent 2" w:uiPriority="48"/>
-    <w:lsdException w:name="Grid Table 4 Accent 2" w:uiPriority="49"/>
-    <w:lsdException w:name="Grid Table 5 Dark Accent 2" w:uiPriority="50"/>
-    <w:lsdException w:name="Grid Table 6 Colorful Accent 2" w:uiPriority="51"/>
-    <w:lsdException w:name="Grid Table 7 Colorful Accent 2" w:uiPriority="52"/>
-    <w:lsdException w:name="Grid Table 1 Light Accent 3" w:uiPriority="46"/>
-    <w:lsdException w:name="Grid Table 2 Accent 3" w:uiPriority="47"/>
-    <w:lsdException w:name="Grid Table 3 Accent 3" w:uiPriority="48"/>
-    <w:lsdException w:name="Grid Table 4 Accent 3" w:uiPriority="49"/>
-    <w:lsdException w:name="Grid Table 5 Dark Accent 3" w:uiPriority="50"/>
-    <w:lsdException w:name="Grid Table 6 Colorful Accent 3" w:uiPriority="51"/>
-    <w:lsdException w:name="Grid Table 7 Colorful Accent 3" w:uiPriority="52"/>
-    <w:lsdException w:name="Grid Table 1 Light Accent 4" w:uiPriority="46"/>
-    <w:lsdException w:name="Grid Table 2 Accent 4" w:uiPriority="47"/>
-    <w:lsdException w:name="Grid Table 3 Accent 4" w:uiPriority="48"/>
-    <w:lsdException w:name="Grid Table 4 Accent 4" w:uiPriority="49"/>
-    <w:lsdException w:name="Grid Table 5 Dark Accent 4" w:uiPriority="50"/>
-    <w:lsdException w:name="Grid Table 6 Colorful Accent 4" w:uiPriority="51"/>
-    <w:lsdException w:name="Grid Table 7 Colorful Accent 4" w:uiPriority="52"/>
-    <w:lsdException w:name="Grid Table 1 Light Accent 5" w:uiPriority="46"/>
-    <w:lsdException w:name="Grid Table 2 Accent 5" w:uiPriority="47"/>
-    <w:lsdException w:name="Grid Table 3 Accent 5" w:uiPriority="48"/>
-    <w:lsdException w:name="Grid Table 4 Accent 5" w:uiPriority="49"/>
-    <w:lsdException w:name="Grid Table 5 Dark Accent 5" w:uiPriority="50"/>
-    <w:lsdException w:name="Grid Table 6 Colorful Accent 5" w:uiPriority="51"/>
-    <w:lsdException w:name="Grid Table 7 Colorful Accent 5" w:uiPriority="52"/>
-    <w:lsdException w:name="Grid Table 1 Light Accent 6" w:uiPriority="46"/>
-    <w:lsdException w:name="Grid Table 2 Accent 6" w:uiPriority="47"/>
-    <w:lsdException w:name="Grid Table 3 Accent 6" w:uiPriority="48"/>
-    <w:lsdException w:name="Grid Table 4 Accent 6" w:uiPriority="49"/>
-    <w:lsdException w:name="Grid Table 5 Dark Accent 6" w:uiPriority="50"/>
-    <w:lsdException w:name="Grid Table 6 Colorful Accent 6" w:uiPriority="51"/>
-    <w:lsdException w:name="Grid Table 7 Colorful Accent 6" w:uiPriority="52"/>
-    <w:lsdException w:name="List Table 1 Light" w:uiPriority="46"/>
-    <w:lsdException w:name="List Table 2" w:uiPriority="47"/>
-    <w:lsdException w:name="List Table 3" w:uiPriority="48"/>
-    <w:lsdException w:name="List Table 4" w:uiPriority="49"/>
-    <w:lsdException w:name="List Table 5 Dark" w:uiPriority="50"/>
-    <w:lsdException w:name="List Table 6 Colorful" w:uiPriority="51"/>
-    <w:lsdException w:name="List Table 7 Colorful" w:uiPriority="52"/>
-    <w:lsdException w:name="List Table 1 Light Accent 1" w:uiPriority="46"/>
-    <w:lsdException w:name="List Table 2 Accent 1" w:uiPriority="47"/>
-    <w:lsdException w:name="List Table 3 Accent 1" w:uiPriority="48"/>
-    <w:lsdException w:name="List Table 4 Accent 1" w:uiPriority="49"/>
-    <w:lsdException w:name="List Table 5 Dark Accent 1" w:uiPriority="50"/>
-    <w:lsdException w:name="List Table 6 Colorful Accent 1" w:uiPriority="51"/>
-    <w:lsdException w:name="List Table 7 Colorful Accent 1" w:uiPriority="52"/>
-    <w:lsdException w:name="List Table 1 Light Accent 2" w:uiPriority="46"/>
-    <w:lsdException w:name="List Table 2 Accent 2" w:uiPriority="47"/>
-    <w:lsdException w:name="List Table 3 Accent 2" w:uiPriority="48"/>
-    <w:lsdException w:name="List Table 4 Accent 2" w:uiPriority="49"/>
-    <w:lsdException w:name="List Table 5 Dark Accent 2" w:uiPriority="50"/>
-    <w:lsdException w:name="List Table 6 Colorful Accent 2" w:uiPriority="51"/>
-    <w:lsdException w:name="List Table 7 Colorful Accent 2" w:uiPriority="52"/>
-    <w:lsdException w:name="List Table 1 Light Accent 3" w:uiPriority="46"/>
-    <w:lsdException w:name="List Table 2 Accent 3" w:uiPriority="47"/>
-    <w:lsdException w:name="List Table 3 Accent 3" w:uiPriority="48"/>
-    <w:lsdException w:name="List Table 4 Accent 3" w:uiPriority="49"/>
-    <w:lsdException w:name="List Table 5 Dark Accent 3" w:uiPriority="50"/>
-    <w:lsdException w:name="List Table 6 Colorful Accent 3" w:uiPriority="51"/>
-    <w:lsdException w:name="List Table 7 Colorful Accent 3" w:uiPriority="52"/>
-    <w:lsdException w:name="List Table 1 Light Accent 4" w:uiPriority="46"/>
-    <w:lsdException w:name="List Table 2 Accent 4" w:uiPriority="47"/>
-    <w:lsdException w:name="List Table 3 Accent 4" w:uiPriority="48"/>
-    <w:lsdException w:name="List Table 4 Accent 4" w:uiPriority="49"/>
-    <w:lsdException w:name="List Table 5 Dark Accent 4" w:uiPriority="50"/>
-    <w:lsdException w:name="List Table 6 Colorful Accent 4" w:uiPriority="51"/>
-    <w:lsdException w:name="List Table 7 Colorful Accent 4" w:uiPriority="52"/>
-    <w:lsdException w:name="List Table 1 Light Accent 5" w:uiPriority="46"/>
-    <w:lsdException w:name="List Table 2 Accent 5" w:uiPriority="47"/>
-    <w:lsdException w:name="List Table 3 Accent 5" w:uiPriority="48"/>
-    <w:lsdException w:name="List Table 4 Accent 5" w:uiPriority="49"/>
-    <w:lsdException w:name="List Table 5 Dark Accent 5" w:uiPriority="50"/>
-    <w:lsdException w:name="List Table 6 Colorful Accent 5" w:uiPriority="51"/>
-    <w:lsdException w:name="List Table 7 Colorful Accent 5" w:uiPriority="52"/>
-    <w:lsdException w:name="List Table 1 Light Accent 6" w:uiPriority="46"/>
-    <w:lsdException w:name="List Table 2 Accent 6" w:uiPriority="47"/>
-    <w:lsdException w:name="List Table 3 Accent 6" w:uiPriority="48"/>
-    <w:lsdException w:name="List Table 4 Accent 6" w:uiPriority="49"/>
-    <w:lsdException w:name="List Table 5 Dark Accent 6" w:uiPriority="50"/>
-    <w:lsdException w:name="List Table 6 Colorful Accent 6" w:uiPriority="51"/>
-    <w:lsdException w:name="List Table 7 Colorful Accent 6" w:uiPriority="52"/>
+  <w:latentStyles w:defLockedState="0" w:defUIPriority="99" w:defSemiHidden="1" w:defUnhideWhenUsed="1" w:defQFormat="0" w:count="267">
+    <w:lsdException w:name="Normal" w:semiHidden="0" w:uiPriority="0" w:unhideWhenUsed="0" w:qFormat="1"/>
+    <w:lsdException w:name="heading 1" w:semiHidden="0" w:uiPriority="9" w:unhideWhenUsed="0" w:qFormat="1"/>
+    <w:lsdException w:name="heading 2" w:uiPriority="9" w:qFormat="1"/>
+    <w:lsdException w:name="heading 3" w:uiPriority="9" w:qFormat="1"/>
+    <w:lsdException w:name="heading 4" w:uiPriority="9" w:qFormat="1"/>
+    <w:lsdException w:name="heading 5" w:uiPriority="9" w:qFormat="1"/>
+    <w:lsdException w:name="heading 6" w:uiPriority="9" w:qFormat="1"/>
+    <w:lsdException w:name="heading 7" w:uiPriority="9" w:qFormat="1"/>
+    <w:lsdException w:name="heading 8" w:uiPriority="9" w:qFormat="1"/>
+    <w:lsdException w:name="heading 9" w:uiPriority="9" w:qFormat="1"/>
+    <w:lsdException w:name="toc 1" w:uiPriority="39"/>
+    <w:lsdException w:name="toc 2" w:uiPriority="39"/>
+    <w:lsdException w:name="toc 3" w:uiPriority="39"/>
+    <w:lsdException w:name="toc 4" w:uiPriority="39"/>
+    <w:lsdException w:name="toc 5" w:uiPriority="39"/>
+    <w:lsdException w:name="toc 6" w:uiPriority="39"/>
+    <w:lsdException w:name="toc 7" w:uiPriority="39"/>
+    <w:lsdException w:name="toc 8" w:uiPriority="39"/>
+    <w:lsdException w:name="toc 9" w:uiPriority="39"/>
+    <w:lsdException w:name="caption" w:uiPriority="35" w:qFormat="1"/>
+    <w:lsdException w:name="Title" w:semiHidden="0" w:uiPriority="10" w:unhideWhenUsed="0" w:qFormat="1"/>
+    <w:lsdException w:name="Default Paragraph Font" w:uiPriority="1"/>
+    <w:lsdException w:name="Subtitle" w:semiHidden="0" w:uiPriority="11" w:unhideWhenUsed="0" w:qFormat="1"/>
+    <w:lsdException w:name="Strong" w:semiHidden="0" w:uiPriority="22" w:unhideWhenUsed="0" w:qFormat="1"/>
+    <w:lsdException w:name="Emphasis" w:semiHidden="0" w:uiPriority="20" w:unhideWhenUsed="0" w:qFormat="1"/>
+    <w:lsdException w:name="Table Grid" w:semiHidden="0" w:uiPriority="59" w:unhideWhenUsed="0"/>
+    <w:lsdException w:name="Placeholder Text" w:unhideWhenUsed="0"/>
+    <w:lsdException w:name="No Spacing" w:semiHidden="0" w:uiPriority="1" w:unhideWhenUsed="0" w:qFormat="1"/>
+    <w:lsdException w:name="Light Shading" w:semiHidden="0" w:uiPriority="60" w:unhideWhenUsed="0"/>
+    <w:lsdException w:name="Light List" w:semiHidden="0" w:uiPriority="61" w:unhideWhenUsed="0"/>
+    <w:lsdException w:name="Light Grid" w:semiHidden="0" w:uiPriority="62" w:unhideWhenUsed="0"/>
+    <w:lsdException w:name="Medium Shading 1" w:semiHidden="0" w:uiPriority="63" w:unhideWhenUsed="0"/>
+    <w:lsdException w:name="Medium Shading 2" w:semiHidden="0" w:uiPriority="64" w:unhideWhenUsed="0"/>
+    <w:lsdException w:name="Medium List 1" w:semiHidden="0" w:uiPriority="65" w:unhideWhenUsed="0"/>
+    <w:lsdException w:name="Medium List 2" w:semiHidden="0" w:uiPriority="66" w:unhideWhenUsed="0"/>
+    <w:lsdException w:name="Medium Grid 1" w:semiHidden="0" w:uiPriority="67" w:unhideWhenUsed="0"/>
+    <w:lsdException w:name="Medium Grid 2" w:semiHidden="0" w:uiPriority="68" w:unhideWhenUsed="0"/>
+    <w:lsdException w:name="Medium Grid 3" w:semiHidden="0" w:uiPriority="69" w:unhideWhenUsed="0"/>
+    <w:lsdException w:name="Dark List" w:semiHidden="0" w:uiPriority="70" w:unhideWhenUsed="0"/>
+    <w:lsdException w:name="Colorful Shading" w:semiHidden="0" w:uiPriority="71" w:unhideWhenUsed="0"/>
+    <w:lsdException w:name="Colorful List" w:semiHidden="0" w:uiPriority="72" w:unhideWhenUsed="0"/>
+    <w:lsdException w:name="Colorful Grid" w:semiHidden="0" w:uiPriority="73" w:unhideWhenUsed="0"/>
+    <w:lsdException w:name="Light Shading Accent 1" w:semiHidden="0" w:uiPriority="60" w:unhideWhenUsed="0"/>
+    <w:lsdException w:name="Light List Accent 1" w:semiHidden="0" w:uiPriority="61" w:unhideWhenUsed="0"/>
+    <w:lsdException w:name="Light Grid Accent 1" w:semiHidden="0" w:uiPriority="62" w:unhideWhenUsed="0"/>
+    <w:lsdException w:name="Medium Shading 1 Accent 1" w:semiHidden="0" w:uiPriority="63" w:unhideWhenUsed="0"/>
+    <w:lsdException w:name="Medium Shading 2 Accent 1" w:semiHidden="0" w:uiPriority="64" w:unhideWhenUsed="0"/>
+    <w:lsdException w:name="Medium List 1 Accent 1" w:semiHidden="0" w:uiPriority="65" w:unhideWhenUsed="0"/>
+    <w:lsdException w:name="Revision" w:unhideWhenUsed="0"/>
+    <w:lsdException w:name="List Paragraph" w:semiHidden="0" w:uiPriority="34" w:unhideWhenUsed="0" w:qFormat="1"/>
+    <w:lsdException w:name="Quote" w:semiHidden="0" w:uiPriority="29" w:unhideWhenUsed="0" w:qFormat="1"/>
+    <w:lsdException w:name="Intense Quote" w:semiHidden="0" w:uiPriority="30" w:unhideWhenUsed="0" w:qFormat="1"/>
+    <w:lsdException w:name="Medium List 2 Accent 1" w:semiHidden="0" w:uiPriority="66" w:unhideWhenUsed="0"/>
+    <w:lsdException w:name="Medium Grid 1 Accent 1" w:semiHidden="0" w:uiPriority="67" w:unhideWhenUsed="0"/>
+    <w:lsdException w:name="Medium Grid 2 Accent 1" w:semiHidden="0" w:uiPriority="68" w:unhideWhenUsed="0"/>
+    <w:lsdException w:name="Medium Grid 3 Accent 1" w:semiHidden="0" w:uiPriority="69" w:unhideWhenUsed="0"/>
+    <w:lsdException w:name="Dark List Accent 1" w:semiHidden="0" w:uiPriority="70" w:unhideWhenUsed="0"/>
+    <w:lsdException w:name="Colorful Shading Accent 1" w:semiHidden="0" w:uiPriority="71" w:unhideWhenUsed="0"/>
+    <w:lsdException w:name="Colorful List Accent 1" w:semiHidden="0" w:uiPriority="72" w:unhideWhenUsed="0"/>
+    <w:lsdException w:name="Colorful Grid Accent 1" w:semiHidden="0" w:uiPriority="73" w:unhideWhenUsed="0"/>
+    <w:lsdException w:name="Light Shading Accent 2" w:semiHidden="0" w:uiPriority="60" w:unhideWhenUsed="0"/>
+    <w:lsdException w:name="Light List Accent 2" w:semiHidden="0" w:uiPriority="61" w:unhideWhenUsed="0"/>
+    <w:lsdException w:name="Light Grid Accent 2" w:semiHidden="0" w:uiPriority="62" w:unhideWhenUsed="0"/>
+    <w:lsdException w:name="Medium Shading 1 Accent 2" w:semiHidden="0" w:uiPriority="63" w:unhideWhenUsed="0"/>
+    <w:lsdException w:name="Medium Shading 2 Accent 2" w:semiHidden="0" w:uiPriority="64" w:unhideWhenUsed="0"/>
+    <w:lsdException w:name="Medium List 1 Accent 2" w:semiHidden="0" w:uiPriority="65" w:unhideWhenUsed="0"/>
+    <w:lsdException w:name="Medium List 2 Accent 2" w:semiHidden="0" w:uiPriority="66" w:unhideWhenUsed="0"/>
+    <w:lsdException w:name="Medium Grid 1 Accent 2" w:semiHidden="0" w:uiPriority="67" w:unhideWhenUsed="0"/>
+    <w:lsdException w:name="Medium Grid 2 Accent 2" w:semiHidden="0" w:uiPriority="68" w:unhideWhenUsed="0"/>
+    <w:lsdException w:name="Medium Grid 3 Accent 2" w:semiHidden="0" w:uiPriority="69" w:unhideWhenUsed="0"/>
+    <w:lsdException w:name="Dark List Accent 2" w:semiHidden="0" w:uiPriority="70" w:unhideWhenUsed="0"/>
+    <w:lsdException w:name="Colorful Shading Accent 2" w:semiHidden="0" w:uiPriority="71" w:unhideWhenUsed="0"/>
+    <w:lsdException w:name="Colorful List Accent 2" w:semiHidden="0" w:uiPriority="72" w:unhideWhenUsed="0"/>
+    <w:lsdException w:name="Colorful Grid Accent 2" w:semiHidden="0" w:uiPriority="73" w:unhideWhenUsed="0"/>
+    <w:lsdException w:name="Light Shading Accent 3" w:semiHidden="0" w:uiPriority="60" w:unhideWhenUsed="0"/>
+    <w:lsdException w:name="Light List Accent 3" w:semiHidden="0" w:uiPriority="61" w:unhideWhenUsed="0"/>
+    <w:lsdException w:name="Light Grid Accent 3" w:semiHidden="0" w:uiPriority="62" w:unhideWhenUsed="0"/>
+    <w:lsdException w:name="Medium Shading 1 Accent 3" w:semiHidden="0" w:uiPriority="63" w:unhideWhenUsed="0"/>
+    <w:lsdException w:name="Medium Shading 2 Accent 3" w:semiHidden="0" w:uiPriority="64" w:unhideWhenUsed="0"/>
+    <w:lsdException w:name="Medium List 1 Accent 3" w:semiHidden="0" w:uiPriority="65" w:unhideWhenUsed="0"/>
+    <w:lsdException w:name="Medium List 2 Accent 3" w:semiHidden="0" w:uiPriority="66" w:unhideWhenUsed="0"/>
+    <w:lsdException w:name="Medium Grid 1 Accent 3" w:semiHidden="0" w:uiPriority="67" w:unhideWhenUsed="0"/>
+    <w:lsdException w:name="Medium Grid 2 Accent 3" w:semiHidden="0" w:uiPriority="68" w:unhideWhenUsed="0"/>
+    <w:lsdException w:name="Medium Grid 3 Accent 3" w:semiHidden="0" w:uiPriority="69" w:unhideWhenUsed="0"/>
+    <w:lsdException w:name="Dark List Accent 3" w:semiHidden="0" w:uiPriority="70" w:unhideWhenUsed="0"/>
+    <w:lsdException w:name="Colorful Shading Accent 3" w:semiHidden="0" w:uiPriority="71" w:unhideWhenUsed="0"/>
+    <w:lsdException w:name="Colorful List Accent 3" w:semiHidden="0" w:uiPriority="72" w:unhideWhenUsed="0"/>
+    <w:lsdException w:name="Colorful Grid Accent 3" w:semiHidden="0" w:uiPriority="73" w:unhideWhenUsed="0"/>
+    <w:lsdException w:name="Light Shading Accent 4" w:semiHidden="0" w:uiPriority="60" w:unhideWhenUsed="0"/>
+    <w:lsdException w:name="Light List Accent 4" w:semiHidden="0" w:uiPriority="61" w:unhideWhenUsed="0"/>
+    <w:lsdException w:name="Light Grid Accent 4" w:semiHidden="0" w:uiPriority="62" w:unhideWhenUsed="0"/>
+    <w:lsdException w:name="Medium Shading 1 Accent 4" w:semiHidden="0" w:uiPriority="63" w:unhideWhenUsed="0"/>
+    <w:lsdException w:name="Medium Shading 2 Accent 4" w:semiHidden="0" w:uiPriority="64" w:unhideWhenUsed="0"/>
+    <w:lsdException w:name="Medium List 1 Accent 4" w:semiHidden="0" w:uiPriority="65" w:unhideWhenUsed="0"/>
+    <w:lsdException w:name="Medium List 2 Accent 4" w:semiHidden="0" w:uiPriority="66" w:unhideWhenUsed="0"/>
+    <w:lsdException w:name="Medium Grid 1 Accent 4" w:semiHidden="0" w:uiPriority="67" w:unhideWhenUsed="0"/>
+    <w:lsdException w:name="Medium Grid 2 Accent 4" w:semiHidden="0" w:uiPriority="68" w:unhideWhenUsed="0"/>
+    <w:lsdException w:name="Medium Grid 3 Accent 4" w:semiHidden="0" w:uiPriority="69" w:unhideWhenUsed="0"/>
+    <w:lsdException w:name="Dark List Accent 4" w:semiHidden="0" w:uiPriority="70" w:unhideWhenUsed="0"/>
+    <w:lsdException w:name="Colorful Shading Accent 4" w:semiHidden="0" w:uiPriority="71" w:unhideWhenUsed="0"/>
+    <w:lsdException w:name="Colorful List Accent 4" w:semiHidden="0" w:uiPriority="72" w:unhideWhenUsed="0"/>
+    <w:lsdException w:name="Colorful Grid Accent 4" w:semiHidden="0" w:uiPriority="73" w:unhideWhenUsed="0"/>
+    <w:lsdException w:name="Light Shading Accent 5" w:semiHidden="0" w:uiPriority="60" w:unhideWhenUsed="0"/>
+    <w:lsdException w:name="Light List Accent 5" w:semiHidden="0" w:uiPriority="61" w:unhideWhenUsed="0"/>
+    <w:lsdException w:name="Light Grid Accent 5" w:semiHidden="0" w:uiPriority="62" w:unhideWhenUsed="0"/>
+    <w:lsdException w:name="Medium Shading 1 Accent 5" w:semiHidden="0" w:uiPriority="63" w:unhideWhenUsed="0"/>
+    <w:lsdException w:name="Medium Shading 2 Accent 5" w:semiHidden="0" w:uiPriority="64" w:unhideWhenUsed="0"/>
+    <w:lsdException w:name="Medium List 1 Accent 5" w:semiHidden="0" w:uiPriority="65" w:unhideWhenUsed="0"/>
+    <w:lsdException w:name="Medium List 2 Accent 5" w:semiHidden="0" w:uiPriority="66" w:unhideWhenUsed="0"/>
+    <w:lsdException w:name="Medium Grid 1 Accent 5" w:semiHidden="0" w:uiPriority="67" w:unhideWhenUsed="0"/>
+    <w:lsdException w:name="Medium Grid 2 Accent 5" w:semiHidden="0" w:uiPriority="68" w:unhideWhenUsed="0"/>
+    <w:lsdException w:name="Medium Grid 3 Accent 5" w:semiHidden="0" w:uiPriority="69" w:unhideWhenUsed="0"/>
+    <w:lsdException w:name="Dark List Accent 5" w:semiHidden="0" w:uiPriority="70" w:unhideWhenUsed="0"/>
+    <w:lsdException w:name="Colorful Shading Accent 5" w:semiHidden="0" w:uiPriority="71" w:unhideWhenUsed="0"/>
+    <w:lsdException w:name="Colorful List Accent 5" w:semiHidden="0" w:uiPriority="72" w:unhideWhenUsed="0"/>
+    <w:lsdException w:name="Colorful Grid Accent 5" w:semiHidden="0" w:uiPriority="73" w:unhideWhenUsed="0"/>
+    <w:lsdException w:name="Light Shading Accent 6" w:semiHidden="0" w:uiPriority="60" w:unhideWhenUsed="0"/>
+    <w:lsdException w:name="Light List Accent 6" w:semiHidden="0" w:uiPriority="61" w:unhideWhenUsed="0"/>
+    <w:lsdException w:name="Light Grid Accent 6" w:semiHidden="0" w:uiPriority="62" w:unhideWhenUsed="0"/>
+    <w:lsdException w:name="Medium Shading 1 Accent 6" w:semiHidden="0" w:uiPriority="63" w:unhideWhenUsed="0"/>
+    <w:lsdException w:name="Medium Shading 2 Accent 6" w:semiHidden="0" w:uiPriority="64" w:unhideWhenUsed="0"/>
+    <w:lsdException w:name="Medium List 1 Accent 6" w:semiHidden="0" w:uiPriority="65" w:unhideWhenUsed="0"/>
+    <w:lsdException w:name="Medium List 2 Accent 6" w:semiHidden="0" w:uiPriority="66" w:unhideWhenUsed="0"/>
+    <w:lsdException w:name="Medium Grid 1 Accent 6" w:semiHidden="0" w:uiPriority="67" w:unhideWhenUsed="0"/>
+    <w:lsdException w:name="Medium Grid 2 Accent 6" w:semiHidden="0" w:uiPriority="68" w:unhideWhenUsed="0"/>
+    <w:lsdException w:name="Medium Grid 3 Accent 6" w:semiHidden="0" w:uiPriority="69" w:unhideWhenUsed="0"/>
+    <w:lsdException w:name="Dark List Accent 6" w:semiHidden="0" w:uiPriority="70" w:unhideWhenUsed="0"/>
+    <w:lsdException w:name="Colorful Shading Accent 6" w:semiHidden="0" w:uiPriority="71" w:unhideWhenUsed="0"/>
+    <w:lsdException w:name="Colorful List Accent 6" w:semiHidden="0" w:uiPriority="72" w:unhideWhenUsed="0"/>
+    <w:lsdException w:name="Colorful Grid Accent 6" w:semiHidden="0" w:uiPriority="73" w:unhideWhenUsed="0"/>
+    <w:lsdException w:name="Subtle Emphasis" w:semiHidden="0" w:uiPriority="19" w:unhideWhenUsed="0" w:qFormat="1"/>
+    <w:lsdException w:name="Intense Emphasis" w:semiHidden="0" w:uiPriority="21" w:unhideWhenUsed="0" w:qFormat="1"/>
+    <w:lsdException w:name="Subtle Reference" w:semiHidden="0" w:uiPriority="31" w:unhideWhenUsed="0" w:qFormat="1"/>
+    <w:lsdException w:name="Intense Reference" w:semiHidden="0" w:uiPriority="32" w:unhideWhenUsed="0" w:qFormat="1"/>
+    <w:lsdException w:name="Book Title" w:semiHidden="0" w:uiPriority="33" w:unhideWhenUsed="0" w:qFormat="1"/>
+    <w:lsdException w:name="Bibliography" w:uiPriority="37"/>
+    <w:lsdException w:name="TOC Heading" w:uiPriority="39" w:qFormat="1"/>
+  </w:latentStyles>
+  <w:style w:type="paragraph" w:default="1" w:styleId="Normal">
+    <w:name w:val="Normal"/>
+    <w:qFormat/>
+    <w:rsid w:val="00036DAC"/>
+    <w:pPr>
+      <w:spacing w:after="160" w:line="259" w:lineRule="auto"/>
+    </w:pPr>
+  </w:style>
+  <w:style w:type="paragraph" w:styleId="Heading1">
+    <w:name w:val="heading 1"/>
+    <w:basedOn w:val="Normal"/>
+    <w:next w:val="Normal"/>
+    <w:link w:val="Heading1Char"/>
+    <w:uiPriority w:val="9"/>
+    <w:qFormat/>
+    <w:rsid w:val="00036DAC"/>
+    <w:pPr>
+      <w:keepNext/>
+      <w:keepLines/>
+      <w:spacing w:before="480" w:after="0"/>
+      <w:outlineLvl w:val="0"/>
+    </w:pPr>
+    <w:rPr>
+      <w:rFonts w:asciiTheme="majorHAnsi" w:eastAsiaTheme="majorEastAsia" w:hAnsiTheme="majorHAnsi" w:cstheme="majorBidi"/>
+      <w:b/>
+      <w:bCs/>
+      <w:color w:val="365F91" w:themeColor="accent1" w:themeShade="BF"/>
+      <w:sz w:val="28"/>
+      <w:szCs w:val="28"/>
+    </w:rPr>
+  </w:style>
+  <w:style w:type="paragraph" w:styleId="Heading3">
+    <w:name w:val="heading 3"/>
+    <w:basedOn w:val="Normal"/>
+    <w:next w:val="Normal"/>
+    <w:link w:val="Heading3Char"/>
+    <w:uiPriority w:val="9"/>
+    <w:semiHidden/>
+    <w:unhideWhenUsed/>
+    <w:qFormat/>
+    <w:rsid w:val="00A55519"/>
+    <w:pPr>
+      <w:keepNext/>
+      <w:keepLines/>
+      <w:spacing w:before="200" w:after="0"/>
+      <w:outlineLvl w:val="2"/>
+    </w:pPr>
+    <w:rPr>
+      <w:rFonts w:asciiTheme="majorHAnsi" w:eastAsiaTheme="majorEastAsia" w:hAnsiTheme="majorHAnsi" w:cstheme="majorBidi"/>
+      <w:b/>
+      <w:bCs/>
+      <w:color w:val="4F81BD" w:themeColor="accent1"/>
+    </w:rPr>
+  </w:style>
+  <w:style w:type="character" w:default="1" w:styleId="DefaultParagraphFont">
+    <w:name w:val="Default Paragraph Font"/>
+    <w:uiPriority w:val="1"/>
+    <w:semiHidden/>
+    <w:unhideWhenUsed/>
+  </w:style>
+  <w:style w:type="table" w:default="1" w:styleId="TableNormal">
+    <w:name w:val="Normal Table"/>
+    <w:uiPriority w:val="99"/>
+    <w:semiHidden/>
+    <w:unhideWhenUsed/>
+    <w:tblPr>
+      <w:tblInd w:w="0" w:type="dxa"/>
+      <w:tblCellMar>
+        <w:top w:w="0" w:type="dxa"/>
+        <w:left w:w="108" w:type="dxa"/>
+        <w:bottom w:w="0" w:type="dxa"/>
+        <w:right w:w="108" w:type="dxa"/>
+      </w:tblCellMar>
+    </w:tblPr>
+  </w:style>
+  <w:style w:type="numbering" w:default="1" w:styleId="NoList">
+    <w:name w:val="No List"/>
+    <w:uiPriority w:val="99"/>
+    <w:semiHidden/>
+    <w:unhideWhenUsed/>
+  </w:style>
+  <w:style w:type="paragraph" w:styleId="Title">
+    <w:name w:val="Title"/>
+    <w:basedOn w:val="Normal"/>
+    <w:next w:val="Normal"/>
+    <w:link w:val="TitleChar"/>
+    <w:uiPriority w:val="10"/>
+    <w:qFormat/>
+    <w:rsid w:val="00036DAC"/>
+    <w:pPr>
+      <w:spacing w:after="0" w:line="240" w:lineRule="auto"/>
+      <w:contextualSpacing/>
+    </w:pPr>
+    <w:rPr>
+      <w:rFonts w:asciiTheme="majorHAnsi" w:eastAsiaTheme="majorEastAsia" w:hAnsiTheme="majorHAnsi" w:cstheme="majorBidi"/>
+      <w:spacing w:val="-10"/>
+      <w:kern w:val="28"/>
+      <w:sz w:val="56"/>
+      <w:szCs w:val="56"/>
+    </w:rPr>
+  </w:style>
+  <w:style w:type="character" w:customStyle="1" w:styleId="TitleChar">
+    <w:name w:val="Title Char"/>
+    <w:basedOn w:val="DefaultParagraphFont"/>
+    <w:link w:val="Title"/>
+    <w:uiPriority w:val="10"/>
+    <w:rsid w:val="00036DAC"/>
+    <w:rPr>
+      <w:rFonts w:asciiTheme="majorHAnsi" w:eastAsiaTheme="majorEastAsia" w:hAnsiTheme="majorHAnsi" w:cstheme="majorBidi"/>
+      <w:spacing w:val="-10"/>
+      <w:kern w:val="28"/>
+      <w:sz w:val="56"/>
+      <w:szCs w:val="56"/>
+    </w:rPr>
+  </w:style>
+  <w:style w:type="paragraph" w:styleId="Header">
+    <w:name w:val="header"/>
+    <w:basedOn w:val="Normal"/>
+    <w:link w:val="HeaderChar"/>
+    <w:autoRedefine/>
+    <w:uiPriority w:val="99"/>
+    <w:rsid w:val="00036DAC"/>
+    <w:pPr>
+      <w:spacing w:after="0" w:line="240" w:lineRule="auto"/>
+      <w:jc w:val="both"/>
+    </w:pPr>
+    <w:rPr>
+      <w:rFonts w:ascii="Century" w:eastAsia="Times New Roman" w:hAnsi="Century" w:cs="Times New Roman"/>
+      <w:sz w:val="24"/>
+      <w:szCs w:val="24"/>
+    </w:rPr>
+  </w:style>
+  <w:style w:type="character" w:customStyle="1" w:styleId="HeaderChar">
+    <w:name w:val="Header Char"/>
+    <w:basedOn w:val="DefaultParagraphFont"/>
+    <w:link w:val="Header"/>
+    <w:uiPriority w:val="99"/>
+    <w:rsid w:val="00036DAC"/>
+    <w:rPr>
+      <w:rFonts w:ascii="Century" w:eastAsia="Times New Roman" w:hAnsi="Century" w:cs="Times New Roman"/>
+      <w:sz w:val="24"/>
+      <w:szCs w:val="24"/>
+    </w:rPr>
+  </w:style>
+  <w:style w:type="table" w:styleId="TableGrid">
+    <w:name w:val="Table Grid"/>
+    <w:basedOn w:val="TableNormal"/>
+    <w:uiPriority w:val="59"/>
+    <w:rsid w:val="00036DAC"/>
+    <w:pPr>
+      <w:spacing w:after="0" w:line="240" w:lineRule="auto"/>
+    </w:pPr>
+    <w:tblPr>
+      <w:tblInd w:w="0" w:type="dxa"/>
+      <w:tblBorders>
+        <w:top w:val="single" w:sz="4" w:space="0" w:color="auto"/>
+        <w:left w:val="single" w:sz="4" w:space="0" w:color="auto"/>
+        <w:bottom w:val="single" w:sz="4" w:space="0" w:color="auto"/>
+        <w:right w:val="single" w:sz="4" w:space="0" w:color="auto"/>
+        <w:insideH w:val="single" w:sz="4" w:space="0" w:color="auto"/>
+        <w:insideV w:val="single" w:sz="4" w:space="0" w:color="auto"/>
+      </w:tblBorders>
+      <w:tblCellMar>
+        <w:top w:w="0" w:type="dxa"/>
+        <w:left w:w="108" w:type="dxa"/>
+        <w:bottom w:w="0" w:type="dxa"/>
+        <w:right w:w="108" w:type="dxa"/>
+      </w:tblCellMar>
+    </w:tblPr>
+  </w:style>
+  <w:style w:type="character" w:styleId="Hyperlink">
+    <w:name w:val="Hyperlink"/>
+    <w:basedOn w:val="DefaultParagraphFont"/>
+    <w:uiPriority w:val="99"/>
+    <w:rsid w:val="00036DAC"/>
+    <w:rPr>
+      <w:color w:val="0000FF"/>
+      <w:u w:val="single"/>
+    </w:rPr>
+  </w:style>
+  <w:style w:type="paragraph" w:styleId="TOC1">
+    <w:name w:val="toc 1"/>
+    <w:basedOn w:val="Normal"/>
+    <w:next w:val="Normal"/>
+    <w:autoRedefine/>
+    <w:uiPriority w:val="39"/>
+    <w:rsid w:val="00036DAC"/>
+    <w:pPr>
+      <w:tabs>
+        <w:tab w:val="left" w:pos="480"/>
+        <w:tab w:val="right" w:leader="dot" w:pos="9163"/>
+      </w:tabs>
+      <w:spacing w:before="120" w:after="120" w:line="240" w:lineRule="auto"/>
+      <w:jc w:val="both"/>
+    </w:pPr>
+    <w:rPr>
+      <w:rFonts w:ascii="Century" w:eastAsia="Times New Roman" w:hAnsi="Century" w:cs="Times New Roman"/>
+      <w:b/>
+      <w:bCs/>
+      <w:caps/>
+      <w:sz w:val="24"/>
+      <w:szCs w:val="24"/>
+    </w:rPr>
+  </w:style>
+  <w:style w:type="paragraph" w:styleId="TOC2">
+    <w:name w:val="toc 2"/>
+    <w:basedOn w:val="Normal"/>
+    <w:next w:val="Normal"/>
+    <w:autoRedefine/>
+    <w:uiPriority w:val="39"/>
+    <w:rsid w:val="00036DAC"/>
+    <w:pPr>
+      <w:spacing w:after="0" w:line="240" w:lineRule="auto"/>
+      <w:ind w:left="240"/>
+      <w:jc w:val="both"/>
+    </w:pPr>
+    <w:rPr>
+      <w:rFonts w:ascii="Century" w:eastAsia="Times New Roman" w:hAnsi="Century" w:cs="Times New Roman"/>
+      <w:smallCaps/>
+      <w:sz w:val="24"/>
+      <w:szCs w:val="24"/>
+    </w:rPr>
+  </w:style>
+  <w:style w:type="paragraph" w:styleId="TOC3">
+    <w:name w:val="toc 3"/>
+    <w:basedOn w:val="Normal"/>
+    <w:next w:val="Normal"/>
+    <w:autoRedefine/>
+    <w:uiPriority w:val="39"/>
+    <w:rsid w:val="00036DAC"/>
+    <w:pPr>
+      <w:spacing w:after="0" w:line="240" w:lineRule="auto"/>
+      <w:ind w:left="480"/>
+      <w:jc w:val="both"/>
+    </w:pPr>
+    <w:rPr>
+      <w:rFonts w:ascii="Century" w:eastAsia="Times New Roman" w:hAnsi="Century" w:cs="Times New Roman"/>
+      <w:i/>
+      <w:iCs/>
+      <w:sz w:val="24"/>
+      <w:szCs w:val="24"/>
+    </w:rPr>
+  </w:style>
+  <w:style w:type="character" w:customStyle="1" w:styleId="Heading1Char">
+    <w:name w:val="Heading 1 Char"/>
+    <w:basedOn w:val="DefaultParagraphFont"/>
+    <w:link w:val="Heading1"/>
+    <w:uiPriority w:val="9"/>
+    <w:rsid w:val="00036DAC"/>
+    <w:rPr>
+      <w:rFonts w:asciiTheme="majorHAnsi" w:eastAsiaTheme="majorEastAsia" w:hAnsiTheme="majorHAnsi" w:cstheme="majorBidi"/>
+      <w:b/>
+      <w:bCs/>
+      <w:color w:val="365F91" w:themeColor="accent1" w:themeShade="BF"/>
+      <w:sz w:val="28"/>
+      <w:szCs w:val="28"/>
+    </w:rPr>
+  </w:style>
+  <w:style w:type="paragraph" w:styleId="TOCHeading">
+    <w:name w:val="TOC Heading"/>
+    <w:basedOn w:val="Heading1"/>
+    <w:next w:val="Normal"/>
+    <w:uiPriority w:val="39"/>
+    <w:unhideWhenUsed/>
+    <w:qFormat/>
+    <w:rsid w:val="00036DAC"/>
+    <w:pPr>
+      <w:spacing w:line="276" w:lineRule="auto"/>
+      <w:outlineLvl w:val="9"/>
+    </w:pPr>
+    <w:rPr>
+      <w:lang w:eastAsia="ja-JP"/>
+    </w:rPr>
+  </w:style>
+  <w:style w:type="paragraph" w:styleId="BalloonText">
+    <w:name w:val="Balloon Text"/>
+    <w:basedOn w:val="Normal"/>
+    <w:link w:val="BalloonTextChar"/>
+    <w:uiPriority w:val="99"/>
+    <w:semiHidden/>
+    <w:unhideWhenUsed/>
+    <w:rsid w:val="00036DAC"/>
+    <w:pPr>
+      <w:spacing w:after="0" w:line="240" w:lineRule="auto"/>
+    </w:pPr>
+    <w:rPr>
+      <w:rFonts w:ascii="Tahoma" w:hAnsi="Tahoma" w:cs="Tahoma"/>
+      <w:sz w:val="16"/>
+      <w:szCs w:val="16"/>
+    </w:rPr>
+  </w:style>
+  <w:style w:type="character" w:customStyle="1" w:styleId="BalloonTextChar">
+    <w:name w:val="Balloon Text Char"/>
+    <w:basedOn w:val="DefaultParagraphFont"/>
+    <w:link w:val="BalloonText"/>
+    <w:uiPriority w:val="99"/>
+    <w:semiHidden/>
+    <w:rsid w:val="00036DAC"/>
+    <w:rPr>
+      <w:rFonts w:ascii="Tahoma" w:hAnsi="Tahoma" w:cs="Tahoma"/>
+      <w:sz w:val="16"/>
+      <w:szCs w:val="16"/>
+    </w:rPr>
+  </w:style>
+  <w:style w:type="paragraph" w:styleId="ListParagraph">
+    <w:name w:val="List Paragraph"/>
+    <w:basedOn w:val="Normal"/>
+    <w:uiPriority w:val="34"/>
+    <w:qFormat/>
+    <w:rsid w:val="00036DAC"/>
+    <w:pPr>
+      <w:ind w:left="720"/>
+      <w:contextualSpacing/>
+    </w:pPr>
+  </w:style>
+  <w:style w:type="character" w:customStyle="1" w:styleId="Heading3Char">
+    <w:name w:val="Heading 3 Char"/>
+    <w:basedOn w:val="DefaultParagraphFont"/>
+    <w:link w:val="Heading3"/>
+    <w:uiPriority w:val="9"/>
+    <w:semiHidden/>
+    <w:rsid w:val="00A55519"/>
+    <w:rPr>
+      <w:rFonts w:asciiTheme="majorHAnsi" w:eastAsiaTheme="majorEastAsia" w:hAnsiTheme="majorHAnsi" w:cstheme="majorBidi"/>
+      <w:b/>
+      <w:bCs/>
+      <w:color w:val="4F81BD" w:themeColor="accent1"/>
+    </w:rPr>
+  </w:style>
+  <w:style w:type="paragraph" w:styleId="TableofFigures">
+    <w:name w:val="table of figures"/>
+    <w:basedOn w:val="Normal"/>
+    <w:next w:val="Normal"/>
+    <w:uiPriority w:val="99"/>
+    <w:unhideWhenUsed/>
+    <w:rsid w:val="0069340C"/>
+    <w:pPr>
+      <w:spacing w:after="0" w:line="240" w:lineRule="auto"/>
+      <w:jc w:val="both"/>
+    </w:pPr>
+    <w:rPr>
+      <w:rFonts w:ascii="Century" w:eastAsia="Times New Roman" w:hAnsi="Century" w:cs="Times New Roman"/>
+      <w:sz w:val="24"/>
+      <w:szCs w:val="24"/>
+    </w:rPr>
+  </w:style>
+  <w:style w:type="paragraph" w:styleId="Footer">
+    <w:name w:val="footer"/>
+    <w:basedOn w:val="Normal"/>
+    <w:link w:val="FooterChar"/>
+    <w:uiPriority w:val="99"/>
+    <w:unhideWhenUsed/>
+    <w:rsid w:val="00B97F18"/>
+    <w:pPr>
+      <w:tabs>
+        <w:tab w:val="center" w:pos="4680"/>
+        <w:tab w:val="right" w:pos="9360"/>
+      </w:tabs>
+      <w:spacing w:after="0" w:line="240" w:lineRule="auto"/>
+    </w:pPr>
+  </w:style>
+  <w:style w:type="character" w:customStyle="1" w:styleId="FooterChar">
+    <w:name w:val="Footer Char"/>
+    <w:basedOn w:val="DefaultParagraphFont"/>
+    <w:link w:val="Footer"/>
+    <w:uiPriority w:val="99"/>
+    <w:rsid w:val="00B97F18"/>
+  </w:style>
+  <w:style w:type="paragraph" w:styleId="NoSpacing">
+    <w:name w:val="No Spacing"/>
+    <w:link w:val="NoSpacingChar"/>
+    <w:uiPriority w:val="1"/>
+    <w:qFormat/>
+    <w:rsid w:val="00B97F18"/>
+    <w:pPr>
+      <w:spacing w:after="0" w:line="240" w:lineRule="auto"/>
+    </w:pPr>
+    <w:rPr>
+      <w:rFonts w:eastAsiaTheme="minorEastAsia"/>
+    </w:rPr>
+  </w:style>
+  <w:style w:type="character" w:customStyle="1" w:styleId="NoSpacingChar">
+    <w:name w:val="No Spacing Char"/>
+    <w:basedOn w:val="DefaultParagraphFont"/>
+    <w:link w:val="NoSpacing"/>
+    <w:uiPriority w:val="1"/>
+    <w:rsid w:val="00B97F18"/>
+    <w:rPr>
+      <w:rFonts w:eastAsiaTheme="minorEastAsia"/>
+    </w:rPr>
+  </w:style>
+  <w:style w:type="character" w:customStyle="1" w:styleId="apple-converted-space">
+    <w:name w:val="apple-converted-space"/>
+    <w:basedOn w:val="DefaultParagraphFont"/>
+    <w:rsid w:val="007817A4"/>
+  </w:style>
+</w:styles>
+</file>
+
+<file path=word/stylesWithEffects.xml><?xml version="1.0" encoding="utf-8"?>
+<w:styles xmlns:wpc="http://schemas.microsoft.com/office/word/2010/wordprocessingCanvas" xmlns:mc="http://schemas.openxmlformats.org/markup-compatibility/2006" xmlns:o="urn:schemas-microsoft-com:office:office" xmlns:r="http://schemas.openxmlformats.org/officeDocument/2006/relationships" xmlns:m="http://schemas.openxmlformats.org/officeDocument/2006/math" xmlns:v="urn:schemas-microsoft-com:vml" xmlns:wp14="http://schemas.microsoft.com/office/word/2010/wordprocessingDrawing" xmlns:wp="http://schemas.openxmlformats.org/drawingml/2006/wordprocessingDrawing" xmlns:w10="urn:schemas-microsoft-com:office:word" xmlns:w="http://schemas.openxmlformats.org/wordprocessingml/2006/main" xmlns:w14="http://schemas.microsoft.com/office/word/2010/wordml" xmlns:wpg="http://schemas.microsoft.com/office/word/2010/wordprocessingGroup" xmlns:wpi="http://schemas.microsoft.com/office/word/2010/wordprocessingInk" xmlns:wne="http://schemas.microsoft.com/office/word/2006/wordml" xmlns:wps="http://schemas.microsoft.com/office/word/2010/wordprocessingShape" mc:Ignorable="w14 wp14">
+  <w:docDefaults>
+    <w:rPrDefault>
+      <w:rPr>
+        <w:rFonts w:asciiTheme="minorHAnsi" w:eastAsiaTheme="minorHAnsi" w:hAnsiTheme="minorHAnsi" w:cstheme="minorBidi"/>
+        <w:sz w:val="22"/>
+        <w:szCs w:val="22"/>
+        <w:lang w:val="en-US" w:eastAsia="en-US" w:bidi="ar-SA"/>
+      </w:rPr>
+    </w:rPrDefault>
+    <w:pPrDefault>
+      <w:pPr>
+        <w:spacing w:after="200" w:line="276" w:lineRule="auto"/>
+      </w:pPr>
+    </w:pPrDefault>
+  </w:docDefaults>
+  <w:latentStyles w:defLockedState="0" w:defUIPriority="99" w:defSemiHidden="1" w:defUnhideWhenUsed="1" w:defQFormat="0" w:count="267">
+    <w:lsdException w:name="Normal" w:semiHidden="0" w:uiPriority="0" w:unhideWhenUsed="0" w:qFormat="1"/>
+    <w:lsdException w:name="heading 1" w:semiHidden="0" w:uiPriority="9" w:unhideWhenUsed="0" w:qFormat="1"/>
+    <w:lsdException w:name="heading 2" w:uiPriority="9" w:qFormat="1"/>
+    <w:lsdException w:name="heading 3" w:uiPriority="9" w:qFormat="1"/>
+    <w:lsdException w:name="heading 4" w:uiPriority="9" w:qFormat="1"/>
+    <w:lsdException w:name="heading 5" w:uiPriority="9" w:qFormat="1"/>
+    <w:lsdException w:name="heading 6" w:uiPriority="9" w:qFormat="1"/>
+    <w:lsdException w:name="heading 7" w:uiPriority="9" w:qFormat="1"/>
+    <w:lsdException w:name="heading 8" w:uiPriority="9" w:qFormat="1"/>
+    <w:lsdException w:name="heading 9" w:uiPriority="9" w:qFormat="1"/>
+    <w:lsdException w:name="toc 1" w:uiPriority="39"/>
+    <w:lsdException w:name="toc 2" w:uiPriority="39"/>
+    <w:lsdException w:name="toc 3" w:uiPriority="39"/>
+    <w:lsdException w:name="toc 4" w:uiPriority="39"/>
+    <w:lsdException w:name="toc 5" w:uiPriority="39"/>
+    <w:lsdException w:name="toc 6" w:uiPriority="39"/>
+    <w:lsdException w:name="toc 7" w:uiPriority="39"/>
+    <w:lsdException w:name="toc 8" w:uiPriority="39"/>
+    <w:lsdException w:name="toc 9" w:uiPriority="39"/>
+    <w:lsdException w:name="caption" w:uiPriority="35" w:qFormat="1"/>
+    <w:lsdException w:name="Title" w:semiHidden="0" w:uiPriority="10" w:unhideWhenUsed="0" w:qFormat="1"/>
+    <w:lsdException w:name="Default Paragraph Font" w:uiPriority="1"/>
+    <w:lsdException w:name="Subtitle" w:semiHidden="0" w:uiPriority="11" w:unhideWhenUsed="0" w:qFormat="1"/>
+    <w:lsdException w:name="Strong" w:semiHidden="0" w:uiPriority="22" w:unhideWhenUsed="0" w:qFormat="1"/>
+    <w:lsdException w:name="Emphasis" w:semiHidden="0" w:uiPriority="20" w:unhideWhenUsed="0" w:qFormat="1"/>
+    <w:lsdException w:name="Table Grid" w:semiHidden="0" w:uiPriority="59" w:unhideWhenUsed="0"/>
+    <w:lsdException w:name="Placeholder Text" w:unhideWhenUsed="0"/>
+    <w:lsdException w:name="No Spacing" w:semiHidden="0" w:uiPriority="1" w:unhideWhenUsed="0" w:qFormat="1"/>
+    <w:lsdException w:name="Light Shading" w:semiHidden="0" w:uiPriority="60" w:unhideWhenUsed="0"/>
+    <w:lsdException w:name="Light List" w:semiHidden="0" w:uiPriority="61" w:unhideWhenUsed="0"/>
+    <w:lsdException w:name="Light Grid" w:semiHidden="0" w:uiPriority="62" w:unhideWhenUsed="0"/>
+    <w:lsdException w:name="Medium Shading 1" w:semiHidden="0" w:uiPriority="63" w:unhideWhenUsed="0"/>
+    <w:lsdException w:name="Medium Shading 2" w:semiHidden="0" w:uiPriority="64" w:unhideWhenUsed="0"/>
+    <w:lsdException w:name="Medium List 1" w:semiHidden="0" w:uiPriority="65" w:unhideWhenUsed="0"/>
+    <w:lsdException w:name="Medium List 2" w:semiHidden="0" w:uiPriority="66" w:unhideWhenUsed="0"/>
+    <w:lsdException w:name="Medium Grid 1" w:semiHidden="0" w:uiPriority="67" w:unhideWhenUsed="0"/>
+    <w:lsdException w:name="Medium Grid 2" w:semiHidden="0" w:uiPriority="68" w:unhideWhenUsed="0"/>
+    <w:lsdException w:name="Medium Grid 3" w:semiHidden="0" w:uiPriority="69" w:unhideWhenUsed="0"/>
+    <w:lsdException w:name="Dark List" w:semiHidden="0" w:uiPriority="70" w:unhideWhenUsed="0"/>
+    <w:lsdException w:name="Colorful Shading" w:semiHidden="0" w:uiPriority="71" w:unhideWhenUsed="0"/>
+    <w:lsdException w:name="Colorful List" w:semiHidden="0" w:uiPriority="72" w:unhideWhenUsed="0"/>
+    <w:lsdException w:name="Colorful Grid" w:semiHidden="0" w:uiPriority="73" w:unhideWhenUsed="0"/>
+    <w:lsdException w:name="Light Shading Accent 1" w:semiHidden="0" w:uiPriority="60" w:unhideWhenUsed="0"/>
+    <w:lsdException w:name="Light List Accent 1" w:semiHidden="0" w:uiPriority="61" w:unhideWhenUsed="0"/>
+    <w:lsdException w:name="Light Grid Accent 1" w:semiHidden="0" w:uiPriority="62" w:unhideWhenUsed="0"/>
+    <w:lsdException w:name="Medium Shading 1 Accent 1" w:semiHidden="0" w:uiPriority="63" w:unhideWhenUsed="0"/>
+    <w:lsdException w:name="Medium Shading 2 Accent 1" w:semiHidden="0" w:uiPriority="64" w:unhideWhenUsed="0"/>
+    <w:lsdException w:name="Medium List 1 Accent 1" w:semiHidden="0" w:uiPriority="65" w:unhideWhenUsed="0"/>
+    <w:lsdException w:name="Revision" w:unhideWhenUsed="0"/>
+    <w:lsdException w:name="List Paragraph" w:semiHidden="0" w:uiPriority="34" w:unhideWhenUsed="0" w:qFormat="1"/>
+    <w:lsdException w:name="Quote" w:semiHidden="0" w:uiPriority="29" w:unhideWhenUsed="0" w:qFormat="1"/>
+    <w:lsdException w:name="Intense Quote" w:semiHidden="0" w:uiPriority="30" w:unhideWhenUsed="0" w:qFormat="1"/>
+    <w:lsdException w:name="Medium List 2 Accent 1" w:semiHidden="0" w:uiPriority="66" w:unhideWhenUsed="0"/>
+    <w:lsdException w:name="Medium Grid 1 Accent 1" w:semiHidden="0" w:uiPriority="67" w:unhideWhenUsed="0"/>
+    <w:lsdException w:name="Medium Grid 2 Accent 1" w:semiHidden="0" w:uiPriority="68" w:unhideWhenUsed="0"/>
+    <w:lsdException w:name="Medium Grid 3 Accent 1" w:semiHidden="0" w:uiPriority="69" w:unhideWhenUsed="0"/>
+    <w:lsdException w:name="Dark List Accent 1" w:semiHidden="0" w:uiPriority="70" w:unhideWhenUsed="0"/>
+    <w:lsdException w:name="Colorful Shading Accent 1" w:semiHidden="0" w:uiPriority="71" w:unhideWhenUsed="0"/>
+    <w:lsdException w:name="Colorful List Accent 1" w:semiHidden="0" w:uiPriority="72" w:unhideWhenUsed="0"/>
+    <w:lsdException w:name="Colorful Grid Accent 1" w:semiHidden="0" w:uiPriority="73" w:unhideWhenUsed="0"/>
+    <w:lsdException w:name="Light Shading Accent 2" w:semiHidden="0" w:uiPriority="60" w:unhideWhenUsed="0"/>
+    <w:lsdException w:name="Light List Accent 2" w:semiHidden="0" w:uiPriority="61" w:unhideWhenUsed="0"/>
+    <w:lsdException w:name="Light Grid Accent 2" w:semiHidden="0" w:uiPriority="62" w:unhideWhenUsed="0"/>
+    <w:lsdException w:name="Medium Shading 1 Accent 2" w:semiHidden="0" w:uiPriority="63" w:unhideWhenUsed="0"/>
+    <w:lsdException w:name="Medium Shading 2 Accent 2" w:semiHidden="0" w:uiPriority="64" w:unhideWhenUsed="0"/>
+    <w:lsdException w:name="Medium List 1 Accent 2" w:semiHidden="0" w:uiPriority="65" w:unhideWhenUsed="0"/>
+    <w:lsdException w:name="Medium List 2 Accent 2" w:semiHidden="0" w:uiPriority="66" w:unhideWhenUsed="0"/>
+    <w:lsdException w:name="Medium Grid 1 Accent 2" w:semiHidden="0" w:uiPriority="67" w:unhideWhenUsed="0"/>
+    <w:lsdException w:name="Medium Grid 2 Accent 2" w:semiHidden="0" w:uiPriority="68" w:unhideWhenUsed="0"/>
+    <w:lsdException w:name="Medium Grid 3 Accent 2" w:semiHidden="0" w:uiPriority="69" w:unhideWhenUsed="0"/>
+    <w:lsdException w:name="Dark List Accent 2" w:semiHidden="0" w:uiPriority="70" w:unhideWhenUsed="0"/>
+    <w:lsdException w:name="Colorful Shading Accent 2" w:semiHidden="0" w:uiPriority="71" w:unhideWhenUsed="0"/>
+    <w:lsdException w:name="Colorful List Accent 2" w:semiHidden="0" w:uiPriority="72" w:unhideWhenUsed="0"/>
+    <w:lsdException w:name="Colorful Grid Accent 2" w:semiHidden="0" w:uiPriority="73" w:unhideWhenUsed="0"/>
+    <w:lsdException w:name="Light Shading Accent 3" w:semiHidden="0" w:uiPriority="60" w:unhideWhenUsed="0"/>
+    <w:lsdException w:name="Light List Accent 3" w:semiHidden="0" w:uiPriority="61" w:unhideWhenUsed="0"/>
+    <w:lsdException w:name="Light Grid Accent 3" w:semiHidden="0" w:uiPriority="62" w:unhideWhenUsed="0"/>
+    <w:lsdException w:name="Medium Shading 1 Accent 3" w:semiHidden="0" w:uiPriority="63" w:unhideWhenUsed="0"/>
+    <w:lsdException w:name="Medium Shading 2 Accent 3" w:semiHidden="0" w:uiPriority="64" w:unhideWhenUsed="0"/>
+    <w:lsdException w:name="Medium List 1 Accent 3" w:semiHidden="0" w:uiPriority="65" w:unhideWhenUsed="0"/>
+    <w:lsdException w:name="Medium List 2 Accent 3" w:semiHidden="0" w:uiPriority="66" w:unhideWhenUsed="0"/>
+    <w:lsdException w:name="Medium Grid 1 Accent 3" w:semiHidden="0" w:uiPriority="67" w:unhideWhenUsed="0"/>
+    <w:lsdException w:name="Medium Grid 2 Accent 3" w:semiHidden="0" w:uiPriority="68" w:unhideWhenUsed="0"/>
+    <w:lsdException w:name="Medium Grid 3 Accent 3" w:semiHidden="0" w:uiPriority="69" w:unhideWhenUsed="0"/>
+    <w:lsdException w:name="Dark List Accent 3" w:semiHidden="0" w:uiPriority="70" w:unhideWhenUsed="0"/>
+    <w:lsdException w:name="Colorful Shading Accent 3" w:semiHidden="0" w:uiPriority="71" w:unhideWhenUsed="0"/>
+    <w:lsdException w:name="Colorful List Accent 3" w:semiHidden="0" w:uiPriority="72" w:unhideWhenUsed="0"/>
+    <w:lsdException w:name="Colorful Grid Accent 3" w:semiHidden="0" w:uiPriority="73" w:unhideWhenUsed="0"/>
+    <w:lsdException w:name="Light Shading Accent 4" w:semiHidden="0" w:uiPriority="60" w:unhideWhenUsed="0"/>
+    <w:lsdException w:name="Light List Accent 4" w:semiHidden="0" w:uiPriority="61" w:unhideWhenUsed="0"/>
+    <w:lsdException w:name="Light Grid Accent 4" w:semiHidden="0" w:uiPriority="62" w:unhideWhenUsed="0"/>
+    <w:lsdException w:name="Medium Shading 1 Accent 4" w:semiHidden="0" w:uiPriority="63" w:unhideWhenUsed="0"/>
+    <w:lsdException w:name="Medium Shading 2 Accent 4" w:semiHidden="0" w:uiPriority="64" w:unhideWhenUsed="0"/>
+    <w:lsdException w:name="Medium List 1 Accent 4" w:semiHidden="0" w:uiPriority="65" w:unhideWhenUsed="0"/>
+    <w:lsdException w:name="Medium List 2 Accent 4" w:semiHidden="0" w:uiPriority="66" w:unhideWhenUsed="0"/>
+    <w:lsdException w:name="Medium Grid 1 Accent 4" w:semiHidden="0" w:uiPriority="67" w:unhideWhenUsed="0"/>
+    <w:lsdException w:name="Medium Grid 2 Accent 4" w:semiHidden="0" w:uiPriority="68" w:unhideWhenUsed="0"/>
+    <w:lsdException w:name="Medium Grid 3 Accent 4" w:semiHidden="0" w:uiPriority="69" w:unhideWhenUsed="0"/>
+    <w:lsdException w:name="Dark List Accent 4" w:semiHidden="0" w:uiPriority="70" w:unhideWhenUsed="0"/>
+    <w:lsdException w:name="Colorful Shading Accent 4" w:semiHidden="0" w:uiPriority="71" w:unhideWhenUsed="0"/>
+    <w:lsdException w:name="Colorful List Accent 4" w:semiHidden="0" w:uiPriority="72" w:unhideWhenUsed="0"/>
+    <w:lsdException w:name="Colorful Grid Accent 4" w:semiHidden="0" w:uiPriority="73" w:unhideWhenUsed="0"/>
+    <w:lsdException w:name="Light Shading Accent 5" w:semiHidden="0" w:uiPriority="60" w:unhideWhenUsed="0"/>
+    <w:lsdException w:name="Light List Accent 5" w:semiHidden="0" w:uiPriority="61" w:unhideWhenUsed="0"/>
+    <w:lsdException w:name="Light Grid Accent 5" w:semiHidden="0" w:uiPriority="62" w:unhideWhenUsed="0"/>
+    <w:lsdException w:name="Medium Shading 1 Accent 5" w:semiHidden="0" w:uiPriority="63" w:unhideWhenUsed="0"/>
+    <w:lsdException w:name="Medium Shading 2 Accent 5" w:semiHidden="0" w:uiPriority="64" w:unhideWhenUsed="0"/>
+    <w:lsdException w:name="Medium List 1 Accent 5" w:semiHidden="0" w:uiPriority="65" w:unhideWhenUsed="0"/>
+    <w:lsdException w:name="Medium List 2 Accent 5" w:semiHidden="0" w:uiPriority="66" w:unhideWhenUsed="0"/>
+    <w:lsdException w:name="Medium Grid 1 Accent 5" w:semiHidden="0" w:uiPriority="67" w:unhideWhenUsed="0"/>
+    <w:lsdException w:name="Medium Grid 2 Accent 5" w:semiHidden="0" w:uiPriority="68" w:unhideWhenUsed="0"/>
+    <w:lsdException w:name="Medium Grid 3 Accent 5" w:semiHidden="0" w:uiPriority="69" w:unhideWhenUsed="0"/>
+    <w:lsdException w:name="Dark List Accent 5" w:semiHidden="0" w:uiPriority="70" w:unhideWhenUsed="0"/>
+    <w:lsdException w:name="Colorful Shading Accent 5" w:semiHidden="0" w:uiPriority="71" w:unhideWhenUsed="0"/>
+    <w:lsdException w:name="Colorful List Accent 5" w:semiHidden="0" w:uiPriority="72" w:unhideWhenUsed="0"/>
+    <w:lsdException w:name="Colorful Grid Accent 5" w:semiHidden="0" w:uiPriority="73" w:unhideWhenUsed="0"/>
+    <w:lsdException w:name="Light Shading Accent 6" w:semiHidden="0" w:uiPriority="60" w:unhideWhenUsed="0"/>
+    <w:lsdException w:name="Light List Accent 6" w:semiHidden="0" w:uiPriority="61" w:unhideWhenUsed="0"/>
+    <w:lsdException w:name="Light Grid Accent 6" w:semiHidden="0" w:uiPriority="62" w:unhideWhenUsed="0"/>
+    <w:lsdException w:name="Medium Shading 1 Accent 6" w:semiHidden="0" w:uiPriority="63" w:unhideWhenUsed="0"/>
+    <w:lsdException w:name="Medium Shading 2 Accent 6" w:semiHidden="0" w:uiPriority="64" w:unhideWhenUsed="0"/>
+    <w:lsdException w:name="Medium List 1 Accent 6" w:semiHidden="0" w:uiPriority="65" w:unhideWhenUsed="0"/>
+    <w:lsdException w:name="Medium List 2 Accent 6" w:semiHidden="0" w:uiPriority="66" w:unhideWhenUsed="0"/>
+    <w:lsdException w:name="Medium Grid 1 Accent 6" w:semiHidden="0" w:uiPriority="67" w:unhideWhenUsed="0"/>
+    <w:lsdException w:name="Medium Grid 2 Accent 6" w:semiHidden="0" w:uiPriority="68" w:unhideWhenUsed="0"/>
+    <w:lsdException w:name="Medium Grid 3 Accent 6" w:semiHidden="0" w:uiPriority="69" w:unhideWhenUsed="0"/>
+    <w:lsdException w:name="Dark List Accent 6" w:semiHidden="0" w:uiPriority="70" w:unhideWhenUsed="0"/>
+    <w:lsdException w:name="Colorful Shading Accent 6" w:semiHidden="0" w:uiPriority="71" w:unhideWhenUsed="0"/>
+    <w:lsdException w:name="Colorful List Accent 6" w:semiHidden="0" w:uiPriority="72" w:unhideWhenUsed="0"/>
+    <w:lsdException w:name="Colorful Grid Accent 6" w:semiHidden="0" w:uiPriority="73" w:unhideWhenUsed="0"/>
+    <w:lsdException w:name="Subtle Emphasis" w:semiHidden="0" w:uiPriority="19" w:unhideWhenUsed="0" w:qFormat="1"/>
+    <w:lsdException w:name="Intense Emphasis" w:semiHidden="0" w:uiPriority="21" w:unhideWhenUsed="0" w:qFormat="1"/>
+    <w:lsdException w:name="Subtle Reference" w:semiHidden="0" w:uiPriority="31" w:unhideWhenUsed="0" w:qFormat="1"/>
+    <w:lsdException w:name="Intense Reference" w:semiHidden="0" w:uiPriority="32" w:unhideWhenUsed="0" w:qFormat="1"/>
+    <w:lsdException w:name="Book Title" w:semiHidden="0" w:uiPriority="33" w:unhideWhenUsed="0" w:qFormat="1"/>
+    <w:lsdException w:name="Bibliography" w:uiPriority="37"/>
+    <w:lsdException w:name="TOC Heading" w:uiPriority="39" w:qFormat="1"/>
   </w:latentStyles>
   <w:style w:type="paragraph" w:default="1" w:styleId="Normal">
     <w:name w:val="Normal"/>

</xml_diff>